<commit_message>
Site clean and build
</commit_message>
<xml_diff>
--- a/docs/timeseries.docx
+++ b/docs/timeseries.docx
@@ -65,7 +65,7 @@
         <w:pStyle w:val="Date"/>
       </w:pPr>
       <w:r>
-        <w:t xml:space="preserve">2022-05-23</w:t>
+        <w:t xml:space="preserve">2022-06-05</w:t>
       </w:r>
     </w:p>
     <w:bookmarkStart w:id="20" w:name="welcome"/>
@@ -99,7 +99,7 @@
       </w:r>
     </w:p>
     <w:bookmarkEnd w:id="20"/>
-    <w:bookmarkStart w:id="41" w:name="Xc119aea34880fd32c645a2bad04427dd9c8c179"/>
+    <w:bookmarkStart w:id="40" w:name="Xc119aea34880fd32c645a2bad04427dd9c8c179"/>
     <w:p>
       <w:pPr>
         <w:pStyle w:val="Heading1"/>
@@ -212,7 +212,188 @@
         <w:t xml:space="preserve"> </w:t>
       </w:r>
       <w:r>
-        <w:t xml:space="preserve">function (Lesson 3.3))</w:t>
+        <w:t xml:space="preserve">function (Lesson 3.3). I wanted to keep the package dependencies to just</w:t>
+      </w:r>
+      <w:r>
+        <w:t xml:space="preserve"> </w:t>
+      </w:r>
+      <w:r>
+        <w:rPr>
+          <w:rStyle w:val="VerbatimChar"/>
+        </w:rPr>
+        <w:t xml:space="preserve">zoo</w:t>
+      </w:r>
+      <w:r>
+        <w:t xml:space="preserve">, but</w:t>
+      </w:r>
+      <w:r>
+        <w:t xml:space="preserve"> </w:t>
+      </w:r>
+      <w:r>
+        <w:rPr>
+          <w:rStyle w:val="VerbatimChar"/>
+        </w:rPr>
+        <w:t xml:space="preserve">lubridate::year()</w:t>
+      </w:r>
+      <w:r>
+        <w:t xml:space="preserve"> </w:t>
+      </w:r>
+      <w:r>
+        <w:t xml:space="preserve">makes the conversion in Lesson 3.3 much easier for the learner).</w:t>
+      </w:r>
+    </w:p>
+    <w:p>
+      <w:pPr>
+        <w:pStyle w:val="FirstParagraph"/>
+      </w:pPr>
+      <w:r>
+        <w:t xml:space="preserve">Terms Defined:</w:t>
+      </w:r>
+    </w:p>
+    <w:p>
+      <w:pPr>
+        <w:numPr>
+          <w:ilvl w:val="0"/>
+          <w:numId w:val="1002"/>
+        </w:numPr>
+        <w:pStyle w:val="Compact"/>
+      </w:pPr>
+      <w:r>
+        <w:rPr>
+          <w:iCs/>
+          <w:i/>
+        </w:rPr>
+        <w:t xml:space="preserve">Temporal Data</w:t>
+      </w:r>
+      <w:r>
+        <w:t xml:space="preserve">: Data that describe a measurement of a variable at a specific point in time, such as the chance of rain on June 20, 2009, or the price of a particular stock market at 2:00 p.m. on January 9, 1987.</w:t>
+      </w:r>
+    </w:p>
+    <w:p>
+      <w:pPr>
+        <w:numPr>
+          <w:ilvl w:val="0"/>
+          <w:numId w:val="1002"/>
+        </w:numPr>
+        <w:pStyle w:val="Compact"/>
+      </w:pPr>
+      <w:r>
+        <w:rPr>
+          <w:iCs/>
+          <w:i/>
+        </w:rPr>
+        <w:t xml:space="preserve">Temporal Attributes</w:t>
+      </w:r>
+      <w:r>
+        <w:t xml:space="preserve">: The characteristics and attributes that define the sampling frequency (</w:t>
+      </w:r>
+      <w:r>
+        <w:rPr>
+          <w:iCs/>
+          <w:i/>
+        </w:rPr>
+        <w:t xml:space="preserve">monthly</w:t>
+      </w:r>
+      <w:r>
+        <w:t xml:space="preserve">,</w:t>
+      </w:r>
+      <w:r>
+        <w:t xml:space="preserve"> </w:t>
+      </w:r>
+      <w:r>
+        <w:rPr>
+          <w:iCs/>
+          <w:i/>
+        </w:rPr>
+        <w:t xml:space="preserve">weekly</w:t>
+      </w:r>
+      <w:r>
+        <w:t xml:space="preserve">, etc.) and the start- and end-points of</w:t>
+      </w:r>
+      <w:r>
+        <w:t xml:space="preserve"> </w:t>
+      </w:r>
+      <w:r>
+        <w:rPr>
+          <w:iCs/>
+          <w:i/>
+        </w:rPr>
+        <w:t xml:space="preserve">Temporal Data</w:t>
+      </w:r>
+      <w:r>
+        <w:t xml:space="preserve">.</w:t>
+      </w:r>
+    </w:p>
+    <w:p>
+      <w:pPr>
+        <w:numPr>
+          <w:ilvl w:val="0"/>
+          <w:numId w:val="1002"/>
+        </w:numPr>
+        <w:pStyle w:val="Compact"/>
+      </w:pPr>
+      <w:r>
+        <w:rPr>
+          <w:iCs/>
+          <w:i/>
+        </w:rPr>
+        <w:t xml:space="preserve">Core Data</w:t>
+      </w:r>
+      <w:r>
+        <w:t xml:space="preserve">: Within R,</w:t>
+      </w:r>
+      <w:r>
+        <w:t xml:space="preserve"> </w:t>
+      </w:r>
+      <w:r>
+        <w:rPr>
+          <w:iCs/>
+          <w:i/>
+        </w:rPr>
+        <w:t xml:space="preserve">Core Data</w:t>
+      </w:r>
+      <w:r>
+        <w:t xml:space="preserve"> </w:t>
+      </w:r>
+      <w:r>
+        <w:t xml:space="preserve">is the</w:t>
+      </w:r>
+      <w:r>
+        <w:t xml:space="preserve"> </w:t>
+      </w:r>
+      <w:r>
+        <w:t xml:space="preserve">“</w:t>
+      </w:r>
+      <w:r>
+        <w:t xml:space="preserve">measured</w:t>
+      </w:r>
+      <w:r>
+        <w:t xml:space="preserve">”</w:t>
+      </w:r>
+      <w:r>
+        <w:t xml:space="preserve"> </w:t>
+      </w:r>
+      <w:r>
+        <w:t xml:space="preserve">data without any temporal information; i.e., the set of values that do not have any temporal attributes.</w:t>
+      </w:r>
+    </w:p>
+    <w:p>
+      <w:pPr>
+        <w:numPr>
+          <w:ilvl w:val="0"/>
+          <w:numId w:val="1002"/>
+        </w:numPr>
+        <w:pStyle w:val="Compact"/>
+      </w:pPr>
+      <w:r>
+        <w:rPr>
+          <w:iCs/>
+          <w:i/>
+        </w:rPr>
+        <w:t xml:space="preserve">Imputing</w:t>
+      </w:r>
+      <w:r>
+        <w:t xml:space="preserve">: The statistical process of substituting missing values through a certain process, e.g. replacing missing values with 0 or the average of adjacent values.</w:t>
       </w:r>
     </w:p>
     <w:p>
@@ -248,7 +429,7 @@
         <w:t xml:space="preserve">Learning Objective</w:t>
       </w:r>
     </w:p>
-    <w:bookmarkStart w:id="25" w:name="X6178776be156a57b22181ac143db13e801068d7"/>
+    <w:bookmarkStart w:id="24" w:name="X6178776be156a57b22181ac143db13e801068d7"/>
     <w:p>
       <w:pPr>
         <w:pStyle w:val="Heading2"/>
@@ -280,7 +461,7 @@
       <w:pPr>
         <w:numPr>
           <w:ilvl w:val="0"/>
-          <w:numId w:val="1002"/>
+          <w:numId w:val="1003"/>
         </w:numPr>
         <w:pStyle w:val="Compact"/>
       </w:pPr>
@@ -295,7 +476,7 @@
         <w:t xml:space="preserve"> </w:t>
       </w:r>
       <w:r>
-        <w:t xml:space="preserve">Learner will be able to understand the foundations of time series data: rather than just analyzing a variable at different points in time, time series analysis studies</w:t>
+        <w:t xml:space="preserve">Learner will be able to understand the core principal of time series data: time series analysis studies</w:t>
       </w:r>
       <w:r>
         <w:t xml:space="preserve"> </w:t>
@@ -311,11 +492,99 @@
         <w:t xml:space="preserve"> </w:t>
       </w:r>
       <w:r>
-        <w:t xml:space="preserve">that variable changes with time.</w:t>
+        <w:t xml:space="preserve">a variable changes with time, rather than just analyzing the variable at different points in time.</w:t>
+      </w:r>
+    </w:p>
+    <w:p>
+      <w:pPr>
+        <w:numPr>
+          <w:ilvl w:val="0"/>
+          <w:numId w:val="1003"/>
+        </w:numPr>
+        <w:pStyle w:val="Compact"/>
+      </w:pPr>
+      <w:r>
+        <w:rPr>
+          <w:bCs/>
+          <w:b/>
+        </w:rPr>
+        <w:t xml:space="preserve">Learning Objective:</w:t>
+      </w:r>
+      <w:r>
+        <w:t xml:space="preserve"> </w:t>
+      </w:r>
+      <w:r>
+        <w:t xml:space="preserve">Learners will be introduced to basic exploratory functions to examine and visualize time series objects in R:</w:t>
+      </w:r>
+    </w:p>
+    <w:p>
+      <w:pPr>
+        <w:numPr>
+          <w:ilvl w:val="1"/>
+          <w:numId w:val="1004"/>
+        </w:numPr>
+        <w:pStyle w:val="Compact"/>
+      </w:pPr>
+      <w:r>
+        <w:rPr>
+          <w:rStyle w:val="VerbatimChar"/>
+        </w:rPr>
+        <w:t xml:space="preserve">print()</w:t>
+      </w:r>
+      <w:r>
+        <w:t xml:space="preserve"> </w:t>
+      </w:r>
+      <w:r>
+        <w:t xml:space="preserve">(specifically,</w:t>
+      </w:r>
+      <w:r>
+        <w:t xml:space="preserve"> </w:t>
+      </w:r>
+      <w:r>
+        <w:rPr>
+          <w:rStyle w:val="VerbatimChar"/>
+        </w:rPr>
+        <w:t xml:space="preserve">print.ts()</w:t>
+      </w:r>
+      <w:r>
+        <w:t xml:space="preserve">)</w:t>
+      </w:r>
+    </w:p>
+    <w:p>
+      <w:pPr>
+        <w:numPr>
+          <w:ilvl w:val="1"/>
+          <w:numId w:val="1004"/>
+        </w:numPr>
+        <w:pStyle w:val="Compact"/>
+      </w:pPr>
+      <w:r>
+        <w:rPr>
+          <w:rStyle w:val="VerbatimChar"/>
+        </w:rPr>
+        <w:t xml:space="preserve">plot()</w:t>
+      </w:r>
+      <w:r>
+        <w:t xml:space="preserve"> </w:t>
+      </w:r>
+      <w:r>
+        <w:t xml:space="preserve">(specifically,</w:t>
+      </w:r>
+      <w:r>
+        <w:t xml:space="preserve"> </w:t>
+      </w:r>
+      <w:r>
+        <w:rPr>
+          <w:rStyle w:val="VerbatimChar"/>
+        </w:rPr>
+        <w:t xml:space="preserve">plot.ts()</w:t>
+      </w:r>
+      <w:r>
+        <w:t xml:space="preserve">)</w:t>
       </w:r>
     </w:p>
     <w:bookmarkEnd w:id="21"/>
-    <w:bookmarkStart w:id="22" w:name="lesson-1.2-interpreting-a-time-series"/>
+    <w:bookmarkStart w:id="22" w:name="lesson-1.2-temporal-data-classes-in-r"/>
     <w:p>
       <w:pPr>
         <w:pStyle w:val="Heading3"/>
@@ -331,14 +600,14 @@
           <w:iCs/>
           <w:i/>
         </w:rPr>
-        <w:t xml:space="preserve">Interpreting a Time Series</w:t>
+        <w:t xml:space="preserve">Temporal data classes in R</w:t>
       </w:r>
     </w:p>
     <w:p>
       <w:pPr>
         <w:numPr>
           <w:ilvl w:val="0"/>
-          <w:numId w:val="1003"/>
+          <w:numId w:val="1005"/>
         </w:numPr>
         <w:pStyle w:val="Compact"/>
       </w:pPr>
@@ -353,11 +622,174 @@
         <w:t xml:space="preserve"> </w:t>
       </w:r>
       <w:r>
-        <w:t xml:space="preserve">Learner will be able to interpret a time series graph, understanding the x- and y-axes and identifying trends and periods at an introductory level.</w:t>
+        <w:t xml:space="preserve">Learner will be introduced to different formats for temporal data in R, such as the</w:t>
+      </w:r>
+      <w:r>
+        <w:t xml:space="preserve"> </w:t>
+      </w:r>
+      <w:r>
+        <w:rPr>
+          <w:rStyle w:val="VerbatimChar"/>
+        </w:rPr>
+        <w:t xml:space="preserve">Date</w:t>
+      </w:r>
+      <w:r>
+        <w:t xml:space="preserve">,</w:t>
+      </w:r>
+      <w:r>
+        <w:t xml:space="preserve"> </w:t>
+      </w:r>
+      <w:r>
+        <w:rPr>
+          <w:rStyle w:val="VerbatimChar"/>
+        </w:rPr>
+        <w:t xml:space="preserve">numeric</w:t>
+      </w:r>
+      <w:r>
+        <w:t xml:space="preserve">, and</w:t>
+      </w:r>
+      <w:r>
+        <w:t xml:space="preserve"> </w:t>
+      </w:r>
+      <w:r>
+        <w:rPr>
+          <w:rStyle w:val="VerbatimChar"/>
+        </w:rPr>
+        <w:t xml:space="preserve">character</w:t>
+      </w:r>
+      <w:r>
+        <w:t xml:space="preserve"> </w:t>
+      </w:r>
+      <w:r>
+        <w:t xml:space="preserve">classes:</w:t>
+      </w:r>
+    </w:p>
+    <w:p>
+      <w:pPr>
+        <w:numPr>
+          <w:ilvl w:val="0"/>
+          <w:numId w:val="1005"/>
+        </w:numPr>
+        <w:pStyle w:val="Compact"/>
+      </w:pPr>
+      <w:r>
+        <w:t xml:space="preserve">e.g.: 2022-01-30,</w:t>
+      </w:r>
+      <w:r>
+        <w:t xml:space="preserve"> </w:t>
+      </w:r>
+      <w:r>
+        <w:rPr>
+          <w:rStyle w:val="VerbatimChar"/>
+        </w:rPr>
+        <w:t xml:space="preserve">19022</w:t>
+      </w:r>
+      <w:r>
+        <w:t xml:space="preserve">, and</w:t>
+      </w:r>
+      <w:r>
+        <w:t xml:space="preserve"> </w:t>
+      </w:r>
+      <w:r>
+        <w:t xml:space="preserve">“</w:t>
+      </w:r>
+      <w:r>
+        <w:t xml:space="preserve">2022-01-30</w:t>
+      </w:r>
+      <w:r>
+        <w:t xml:space="preserve">”</w:t>
+      </w:r>
+      <w:r>
+        <w:t xml:space="preserve"> </w:t>
+      </w:r>
+      <w:r>
+        <w:t xml:space="preserve">share the same information, but in different formats</w:t>
+      </w:r>
+    </w:p>
+    <w:p>
+      <w:pPr>
+        <w:numPr>
+          <w:ilvl w:val="0"/>
+          <w:numId w:val="1005"/>
+        </w:numPr>
+        <w:pStyle w:val="Compact"/>
+      </w:pPr>
+      <w:r>
+        <w:rPr>
+          <w:bCs/>
+          <w:b/>
+        </w:rPr>
+        <w:t xml:space="preserve">Learning Objective:</w:t>
+      </w:r>
+      <w:r>
+        <w:t xml:space="preserve"> </w:t>
+      </w:r>
+      <w:r>
+        <w:t xml:space="preserve">Learners will be able to coerce objects of different classes to the desired class, and check the classes of objects:</w:t>
+      </w:r>
+    </w:p>
+    <w:p>
+      <w:pPr>
+        <w:numPr>
+          <w:ilvl w:val="1"/>
+          <w:numId w:val="1006"/>
+        </w:numPr>
+        <w:pStyle w:val="Compact"/>
+      </w:pPr>
+      <w:r>
+        <w:rPr>
+          <w:rStyle w:val="VerbatimChar"/>
+        </w:rPr>
+        <w:t xml:space="preserve">class()</w:t>
+      </w:r>
+    </w:p>
+    <w:p>
+      <w:pPr>
+        <w:numPr>
+          <w:ilvl w:val="1"/>
+          <w:numId w:val="1006"/>
+        </w:numPr>
+        <w:pStyle w:val="Compact"/>
+      </w:pPr>
+      <w:r>
+        <w:rPr>
+          <w:rStyle w:val="VerbatimChar"/>
+        </w:rPr>
+        <w:t xml:space="preserve">as.Date()</w:t>
+      </w:r>
+    </w:p>
+    <w:p>
+      <w:pPr>
+        <w:numPr>
+          <w:ilvl w:val="1"/>
+          <w:numId w:val="1006"/>
+        </w:numPr>
+        <w:pStyle w:val="Compact"/>
+      </w:pPr>
+      <w:r>
+        <w:rPr>
+          <w:rStyle w:val="VerbatimChar"/>
+        </w:rPr>
+        <w:t xml:space="preserve">as.numeric()</w:t>
+      </w:r>
+    </w:p>
+    <w:p>
+      <w:pPr>
+        <w:numPr>
+          <w:ilvl w:val="1"/>
+          <w:numId w:val="1006"/>
+        </w:numPr>
+        <w:pStyle w:val="Compact"/>
+      </w:pPr>
+      <w:r>
+        <w:rPr>
+          <w:rStyle w:val="VerbatimChar"/>
+        </w:rPr>
+        <w:t xml:space="preserve">as.character()</w:t>
       </w:r>
     </w:p>
     <w:bookmarkEnd w:id="22"/>
-    <w:bookmarkStart w:id="23" w:name="lesson-1.3-temporal-data-classes-in-r"/>
+    <w:bookmarkStart w:id="23" w:name="lesson-1.3-formatting-dates-in-r"/>
     <w:p>
       <w:pPr>
         <w:pStyle w:val="Heading3"/>
@@ -373,14 +805,36 @@
           <w:iCs/>
           <w:i/>
         </w:rPr>
-        <w:t xml:space="preserve">Temporal data classes in R</w:t>
+        <w:t xml:space="preserve">Formatting</w:t>
+      </w:r>
+      <w:r>
+        <w:rPr>
+          <w:iCs/>
+          <w:i/>
+        </w:rPr>
+        <w:t xml:space="preserve"> </w:t>
+      </w:r>
+      <w:r>
+        <w:rPr>
+          <w:rStyle w:val="VerbatimChar"/>
+          <w:iCs/>
+          <w:i/>
+        </w:rPr>
+        <w:t xml:space="preserve">Date</w:t>
+      </w:r>
+      <w:r>
+        <w:rPr>
+          <w:iCs/>
+          <w:i/>
+        </w:rPr>
+        <w:t xml:space="preserve">s in R</w:t>
       </w:r>
     </w:p>
     <w:p>
       <w:pPr>
         <w:numPr>
           <w:ilvl w:val="0"/>
-          <w:numId w:val="1004"/>
+          <w:numId w:val="1007"/>
         </w:numPr>
         <w:pStyle w:val="Compact"/>
       </w:pPr>
@@ -395,95 +849,113 @@
         <w:t xml:space="preserve"> </w:t>
       </w:r>
       <w:r>
-        <w:t xml:space="preserve">Learner will be introduced to different formats for temporal data in R, such as the</w:t>
-      </w:r>
-      <w:r>
-        <w:t xml:space="preserve"> </w:t>
-      </w:r>
-      <w:r>
-        <w:rPr>
-          <w:rStyle w:val="VerbatimChar"/>
-        </w:rPr>
-        <w:t xml:space="preserve">Date</w:t>
-      </w:r>
-      <w:r>
-        <w:t xml:space="preserve">,</w:t>
-      </w:r>
-      <w:r>
-        <w:t xml:space="preserve"> </w:t>
-      </w:r>
-      <w:r>
-        <w:rPr>
-          <w:rStyle w:val="VerbatimChar"/>
-        </w:rPr>
-        <w:t xml:space="preserve">numeric</w:t>
-      </w:r>
-      <w:r>
-        <w:t xml:space="preserve">, and</w:t>
-      </w:r>
-      <w:r>
-        <w:t xml:space="preserve"> </w:t>
-      </w:r>
-      <w:r>
-        <w:rPr>
-          <w:rStyle w:val="VerbatimChar"/>
-        </w:rPr>
-        <w:t xml:space="preserve">character</w:t>
-      </w:r>
-      <w:r>
-        <w:t xml:space="preserve"> </w:t>
-      </w:r>
-      <w:r>
-        <w:t xml:space="preserve">classes:</w:t>
+        <w:t xml:space="preserve">Learners will be introduced to formatting Dates in R by manipulating character and Date vectors, in order to both improve legibility of and standardize the format of temporal data.</w:t>
+      </w:r>
+    </w:p>
+    <w:p>
+      <w:pPr>
+        <w:numPr>
+          <w:ilvl w:val="1"/>
+          <w:numId w:val="1008"/>
+        </w:numPr>
+        <w:pStyle w:val="Compact"/>
+      </w:pPr>
+      <w:r>
+        <w:rPr>
+          <w:rStyle w:val="VerbatimChar"/>
+        </w:rPr>
+        <w:t xml:space="preserve">format()</w:t>
+      </w:r>
+      <w:r>
+        <w:t xml:space="preserve"> </w:t>
+      </w:r>
+      <w:r>
+        <w:t xml:space="preserve">(specifically,</w:t>
+      </w:r>
+      <w:r>
+        <w:t xml:space="preserve"> </w:t>
+      </w:r>
+      <w:r>
+        <w:rPr>
+          <w:rStyle w:val="VerbatimChar"/>
+        </w:rPr>
+        <w:t xml:space="preserve">format.Date()</w:t>
+      </w:r>
+      <w:r>
+        <w:t xml:space="preserve">)</w:t>
+      </w:r>
+    </w:p>
+    <w:p>
+      <w:pPr>
+        <w:numPr>
+          <w:ilvl w:val="2"/>
+          <w:numId w:val="1009"/>
+        </w:numPr>
+        <w:pStyle w:val="Compact"/>
+      </w:pPr>
+      <w:r>
+        <w:t xml:space="preserve">e.g.:</w:t>
+      </w:r>
+      <w:r>
+        <w:t xml:space="preserve"> </w:t>
+      </w:r>
+      <w:r>
+        <w:rPr>
+          <w:rStyle w:val="VerbatimChar"/>
+        </w:rPr>
+        <w:t xml:space="preserve">format(as.Date("1987-04-12"), "%b %d, %Y")</w:t>
+      </w:r>
+      <w:r>
+        <w:t xml:space="preserve"> </w:t>
+      </w:r>
+      <w:r>
+        <w:t xml:space="preserve">gives</w:t>
+      </w:r>
+      <w:r>
+        <w:t xml:space="preserve"> </w:t>
+      </w:r>
+      <w:r>
+        <w:rPr>
+          <w:rStyle w:val="VerbatimChar"/>
+        </w:rPr>
+        <w:t xml:space="preserve">"May 12, 1987"</w:t>
+      </w:r>
+    </w:p>
+    <w:bookmarkEnd w:id="23"/>
+    <w:bookmarkEnd w:id="24"/>
+    <w:bookmarkStart w:id="29" w:name="chapter-2-time-series-objects-in-r"/>
+    <w:p>
+      <w:pPr>
+        <w:pStyle w:val="Heading2"/>
+      </w:pPr>
+      <w:r>
+        <w:t xml:space="preserve">Chapter 2: Time Series objects in R</w:t>
+      </w:r>
+    </w:p>
+    <w:bookmarkStart w:id="25" w:name="lesson-2.1-time-series-attributes"/>
+    <w:p>
+      <w:pPr>
+        <w:pStyle w:val="Heading3"/>
+      </w:pPr>
+      <w:r>
+        <w:t xml:space="preserve">Lesson 2.1:</w:t>
+      </w:r>
+      <w:r>
+        <w:t xml:space="preserve"> </w:t>
+      </w:r>
+      <w:r>
+        <w:rPr>
+          <w:iCs/>
+          <w:i/>
+        </w:rPr>
+        <w:t xml:space="preserve">Time Series Attributes</w:t>
       </w:r>
     </w:p>
     <w:p>
       <w:pPr>
         <w:numPr>
           <w:ilvl w:val="0"/>
-          <w:numId w:val="1004"/>
-        </w:numPr>
-        <w:pStyle w:val="Compact"/>
-      </w:pPr>
-      <w:r>
-        <w:t xml:space="preserve">e.g.: 2022-01-30,</w:t>
-      </w:r>
-      <w:r>
-        <w:t xml:space="preserve"> </w:t>
-      </w:r>
-      <w:r>
-        <w:rPr>
-          <w:rStyle w:val="VerbatimChar"/>
-        </w:rPr>
-        <w:t xml:space="preserve">19022</w:t>
-      </w:r>
-      <w:r>
-        <w:t xml:space="preserve">, and</w:t>
-      </w:r>
-      <w:r>
-        <w:t xml:space="preserve"> </w:t>
-      </w:r>
-      <w:r>
-        <w:t xml:space="preserve">“</w:t>
-      </w:r>
-      <w:r>
-        <w:t xml:space="preserve">2022-01-30</w:t>
-      </w:r>
-      <w:r>
-        <w:t xml:space="preserve">”</w:t>
-      </w:r>
-      <w:r>
-        <w:t xml:space="preserve"> </w:t>
-      </w:r>
-      <w:r>
-        <w:t xml:space="preserve">share the same information, but in different formats</w:t>
-      </w:r>
-    </w:p>
-    <w:p>
-      <w:pPr>
-        <w:numPr>
-          <w:ilvl w:val="0"/>
-          <w:numId w:val="1004"/>
+          <w:numId w:val="1010"/>
         </w:numPr>
         <w:pStyle w:val="Compact"/>
       </w:pPr>
@@ -498,32 +970,62 @@
         <w:t xml:space="preserve"> </w:t>
       </w:r>
       <w:r>
-        <w:t xml:space="preserve">Learners will be able to check classes of data stored as vectors or as columns in a dataframe or tibble; as some formats appear identical, it’s important to understand the class of the data you’re working with:</w:t>
+        <w:t xml:space="preserve">Learners will be able to retrieve the temporal attributes (start and end points, as well as frequency) of a time series object:</w:t>
       </w:r>
     </w:p>
     <w:p>
       <w:pPr>
         <w:numPr>
           <w:ilvl w:val="1"/>
-          <w:numId w:val="1005"/>
-        </w:numPr>
-        <w:pStyle w:val="Compact"/>
-      </w:pPr>
-      <w:r>
-        <w:rPr>
-          <w:rStyle w:val="VerbatimChar"/>
-        </w:rPr>
-        <w:t xml:space="preserve">class()</w:t>
-      </w:r>
-    </w:p>
-    <w:bookmarkEnd w:id="23"/>
-    <w:bookmarkStart w:id="24" w:name="X4eea31d6dd4151a76de6706758f7e943e58936b"/>
+          <w:numId w:val="1011"/>
+        </w:numPr>
+        <w:pStyle w:val="Compact"/>
+      </w:pPr>
+      <w:r>
+        <w:rPr>
+          <w:rStyle w:val="VerbatimChar"/>
+        </w:rPr>
+        <w:t xml:space="preserve">start()</w:t>
+      </w:r>
+    </w:p>
+    <w:p>
+      <w:pPr>
+        <w:numPr>
+          <w:ilvl w:val="1"/>
+          <w:numId w:val="1011"/>
+        </w:numPr>
+        <w:pStyle w:val="Compact"/>
+      </w:pPr>
+      <w:r>
+        <w:rPr>
+          <w:rStyle w:val="VerbatimChar"/>
+        </w:rPr>
+        <w:t xml:space="preserve">end()</w:t>
+      </w:r>
+    </w:p>
+    <w:p>
+      <w:pPr>
+        <w:numPr>
+          <w:ilvl w:val="1"/>
+          <w:numId w:val="1011"/>
+        </w:numPr>
+        <w:pStyle w:val="Compact"/>
+      </w:pPr>
+      <w:r>
+        <w:rPr>
+          <w:rStyle w:val="VerbatimChar"/>
+        </w:rPr>
+        <w:t xml:space="preserve">frequency()</w:t>
+      </w:r>
+    </w:p>
+    <w:bookmarkEnd w:id="25"/>
+    <w:bookmarkStart w:id="26" w:name="X3bb0df631c9c10f3cfbd6b25ba12c9e49f827a9"/>
     <w:p>
       <w:pPr>
         <w:pStyle w:val="Heading3"/>
       </w:pPr>
       <w:r>
-        <w:t xml:space="preserve">Lesson 1.4:</w:t>
+        <w:t xml:space="preserve">Lesson 2.2:</w:t>
       </w:r>
       <w:r>
         <w:t xml:space="preserve"> </w:t>
@@ -533,14 +1035,14 @@
           <w:iCs/>
           <w:i/>
         </w:rPr>
-        <w:t xml:space="preserve">Converting between data classes</w:t>
+        <w:t xml:space="preserve">Create a Time Series object in Base R</w:t>
       </w:r>
     </w:p>
     <w:p>
       <w:pPr>
         <w:numPr>
           <w:ilvl w:val="0"/>
-          <w:numId w:val="1006"/>
+          <w:numId w:val="1012"/>
         </w:numPr>
         <w:pStyle w:val="Compact"/>
       </w:pPr>
@@ -555,102 +1057,98 @@
         <w:t xml:space="preserve"> </w:t>
       </w:r>
       <w:r>
-        <w:t xml:space="preserve">Learners will be able to convert between classes in R, such as converting a</w:t>
-      </w:r>
-      <w:r>
-        <w:t xml:space="preserve"> </w:t>
-      </w:r>
-      <w:r>
-        <w:rPr>
-          <w:rStyle w:val="VerbatimChar"/>
-        </w:rPr>
-        <w:t xml:space="preserve">character</w:t>
-      </w:r>
-      <w:r>
-        <w:t xml:space="preserve"> </w:t>
-      </w:r>
-      <w:r>
-        <w:t xml:space="preserve">vector/column to a</w:t>
-      </w:r>
-      <w:r>
-        <w:t xml:space="preserve"> </w:t>
-      </w:r>
-      <w:r>
-        <w:rPr>
-          <w:rStyle w:val="VerbatimChar"/>
-        </w:rPr>
-        <w:t xml:space="preserve">Date</w:t>
-      </w:r>
-      <w:r>
-        <w:t xml:space="preserve"> </w:t>
-      </w:r>
-      <w:r>
-        <w:t xml:space="preserve">vector/column:</w:t>
+        <w:t xml:space="preserve">Learners will convert a vector of observations with a known start time and frequency (e.g., monthly data starting in the year 2004) into a</w:t>
+      </w:r>
+      <w:r>
+        <w:t xml:space="preserve"> </w:t>
+      </w:r>
+      <w:r>
+        <w:rPr>
+          <w:rStyle w:val="VerbatimChar"/>
+        </w:rPr>
+        <w:t xml:space="preserve">ts</w:t>
+      </w:r>
+      <w:r>
+        <w:t xml:space="preserve"> </w:t>
+      </w:r>
+      <w:r>
+        <w:t xml:space="preserve">object. By adding temporal attributes to the data, such as start time, frequency, and end time, learners will be able to properly manipulate data with the methods outlined in the remainder of the course.</w:t>
       </w:r>
     </w:p>
     <w:p>
       <w:pPr>
         <w:numPr>
           <w:ilvl w:val="1"/>
-          <w:numId w:val="1007"/>
-        </w:numPr>
-        <w:pStyle w:val="Compact"/>
-      </w:pPr>
-      <w:r>
-        <w:rPr>
-          <w:rStyle w:val="VerbatimChar"/>
-        </w:rPr>
-        <w:t xml:space="preserve">as.Date()</w:t>
+          <w:numId w:val="1013"/>
+        </w:numPr>
+        <w:pStyle w:val="Compact"/>
+      </w:pPr>
+      <w:r>
+        <w:rPr>
+          <w:rStyle w:val="VerbatimChar"/>
+        </w:rPr>
+        <w:t xml:space="preserve">ts()</w:t>
       </w:r>
     </w:p>
     <w:p>
       <w:pPr>
         <w:numPr>
           <w:ilvl w:val="1"/>
-          <w:numId w:val="1007"/>
-        </w:numPr>
-        <w:pStyle w:val="Compact"/>
-      </w:pPr>
-      <w:r>
-        <w:rPr>
-          <w:rStyle w:val="VerbatimChar"/>
-        </w:rPr>
-        <w:t xml:space="preserve">as.numeric()</w:t>
+          <w:numId w:val="1013"/>
+        </w:numPr>
+        <w:pStyle w:val="Compact"/>
+      </w:pPr>
+      <w:r>
+        <w:rPr>
+          <w:rStyle w:val="VerbatimChar"/>
+        </w:rPr>
+        <w:t xml:space="preserve">as.ts()</w:t>
       </w:r>
     </w:p>
     <w:p>
       <w:pPr>
         <w:numPr>
           <w:ilvl w:val="1"/>
-          <w:numId w:val="1007"/>
-        </w:numPr>
-        <w:pStyle w:val="Compact"/>
-      </w:pPr>
-      <w:r>
-        <w:rPr>
-          <w:rStyle w:val="VerbatimChar"/>
-        </w:rPr>
-        <w:t xml:space="preserve">as.character()</w:t>
-      </w:r>
-    </w:p>
-    <w:bookmarkEnd w:id="24"/>
-    <w:bookmarkEnd w:id="25"/>
-    <w:bookmarkStart w:id="30" w:name="chapter-2-time-series-objects-in-r"/>
-    <w:p>
-      <w:pPr>
-        <w:pStyle w:val="Heading2"/>
-      </w:pPr>
-      <w:r>
-        <w:t xml:space="preserve">Chapter 2: Time Series objects in R</w:t>
-      </w:r>
-    </w:p>
-    <w:bookmarkStart w:id="26" w:name="X3299e8e7b9f9ffbfa0a62be40b4a526469d79cf"/>
+          <w:numId w:val="1013"/>
+        </w:numPr>
+        <w:pStyle w:val="Compact"/>
+      </w:pPr>
+      <w:r>
+        <w:t xml:space="preserve">e.g.: assume</w:t>
+      </w:r>
+      <w:r>
+        <w:t xml:space="preserve"> </w:t>
+      </w:r>
+      <w:r>
+        <w:rPr>
+          <w:rStyle w:val="VerbatimChar"/>
+        </w:rPr>
+        <w:t xml:space="preserve">data</w:t>
+      </w:r>
+      <w:r>
+        <w:t xml:space="preserve"> </w:t>
+      </w:r>
+      <w:r>
+        <w:t xml:space="preserve">is a numeric vector of observations;</w:t>
+      </w:r>
+      <w:r>
+        <w:t xml:space="preserve"> </w:t>
+      </w:r>
+      <w:r>
+        <w:rPr>
+          <w:rStyle w:val="VerbatimChar"/>
+        </w:rPr>
+        <w:t xml:space="preserve">ts(data, start = zoo::as.yearmon("Jan 2004"), frequency = 12)</w:t>
+      </w:r>
+    </w:p>
+    <w:bookmarkEnd w:id="26"/>
+    <w:bookmarkStart w:id="27" w:name="X2bd8d158821644bd0c5560e73df4cbe26ec2855"/>
     <w:p>
       <w:pPr>
         <w:pStyle w:val="Heading3"/>
       </w:pPr>
       <w:r>
-        <w:t xml:space="preserve">Lesson 2.1:</w:t>
+        <w:t xml:space="preserve">Lesson 2.3:</w:t>
       </w:r>
       <w:r>
         <w:t xml:space="preserve"> </w:t>
@@ -660,14 +1158,14 @@
           <w:iCs/>
           <w:i/>
         </w:rPr>
-        <w:t xml:space="preserve">How does R store Time Series Data?</w:t>
+        <w:t xml:space="preserve">Using the Zoo Package to store time series data</w:t>
       </w:r>
     </w:p>
     <w:p>
       <w:pPr>
         <w:numPr>
           <w:ilvl w:val="0"/>
-          <w:numId w:val="1008"/>
+          <w:numId w:val="1014"/>
         </w:numPr>
         <w:pStyle w:val="Compact"/>
       </w:pPr>
@@ -682,7 +1180,37 @@
         <w:t xml:space="preserve"> </w:t>
       </w:r>
       <w:r>
-        <w:t xml:space="preserve">Learners will be introduced to</w:t>
+        <w:t xml:space="preserve">Learners will be introduced to the</w:t>
+      </w:r>
+      <w:r>
+        <w:t xml:space="preserve"> </w:t>
+      </w:r>
+      <w:r>
+        <w:rPr>
+          <w:rStyle w:val="VerbatimChar"/>
+        </w:rPr>
+        <w:t xml:space="preserve">zoo</w:t>
+      </w:r>
+      <w:r>
+        <w:t xml:space="preserve"> </w:t>
+      </w:r>
+      <w:r>
+        <w:t xml:space="preserve">object from the</w:t>
+      </w:r>
+      <w:r>
+        <w:t xml:space="preserve"> </w:t>
+      </w:r>
+      <w:r>
+        <w:rPr>
+          <w:rStyle w:val="VerbatimChar"/>
+        </w:rPr>
+        <w:t xml:space="preserve">zoo</w:t>
+      </w:r>
+      <w:r>
+        <w:t xml:space="preserve"> </w:t>
+      </w:r>
+      <w:r>
+        <w:t xml:space="preserve">package, and why is it different from base</w:t>
       </w:r>
       <w:r>
         <w:t xml:space="preserve"> </w:t>
@@ -694,83 +1222,26 @@
         <w:t xml:space="preserve">ts</w:t>
       </w:r>
       <w:r>
-        <w:t xml:space="preserve"> </w:t>
-      </w:r>
-      <w:r>
-        <w:t xml:space="preserve">objects in R, and how they differ from objects like vectors or data frames in how they store data, and in how that data is displayed by R:</w:t>
+        <w:t xml:space="preserve">:</w:t>
       </w:r>
     </w:p>
     <w:p>
       <w:pPr>
         <w:numPr>
           <w:ilvl w:val="1"/>
-          <w:numId w:val="1009"/>
-        </w:numPr>
-        <w:pStyle w:val="Compact"/>
-      </w:pPr>
-      <w:r>
-        <w:rPr>
-          <w:rStyle w:val="VerbatimChar"/>
-        </w:rPr>
-        <w:t xml:space="preserve">print()</w:t>
-      </w:r>
-      <w:r>
-        <w:t xml:space="preserve"> </w:t>
-      </w:r>
-      <w:r>
-        <w:t xml:space="preserve">(specifically,</w:t>
-      </w:r>
-      <w:r>
-        <w:t xml:space="preserve"> </w:t>
-      </w:r>
-      <w:r>
-        <w:rPr>
-          <w:rStyle w:val="VerbatimChar"/>
-        </w:rPr>
-        <w:t xml:space="preserve">print.ts()</w:t>
-      </w:r>
-      <w:r>
-        <w:t xml:space="preserve">)</w:t>
-      </w:r>
-    </w:p>
-    <w:p>
-      <w:pPr>
-        <w:numPr>
-          <w:ilvl w:val="1"/>
-          <w:numId w:val="1009"/>
-        </w:numPr>
-        <w:pStyle w:val="Compact"/>
-      </w:pPr>
-      <w:r>
-        <w:rPr>
-          <w:rStyle w:val="VerbatimChar"/>
-        </w:rPr>
-        <w:t xml:space="preserve">plot()</w:t>
-      </w:r>
-      <w:r>
-        <w:t xml:space="preserve"> </w:t>
-      </w:r>
-      <w:r>
-        <w:t xml:space="preserve">(specifically,</w:t>
-      </w:r>
-      <w:r>
-        <w:t xml:space="preserve"> </w:t>
-      </w:r>
-      <w:r>
-        <w:rPr>
-          <w:rStyle w:val="VerbatimChar"/>
-        </w:rPr>
-        <w:t xml:space="preserve">plot.ts()</w:t>
-      </w:r>
-      <w:r>
-        <w:t xml:space="preserve">)</w:t>
+          <w:numId w:val="1015"/>
+        </w:numPr>
+        <w:pStyle w:val="Compact"/>
+      </w:pPr>
+      <w:r>
+        <w:t xml:space="preserve">Zoo can use irregular time intervals, more robust, etc.</w:t>
       </w:r>
     </w:p>
     <w:p>
       <w:pPr>
         <w:numPr>
           <w:ilvl w:val="0"/>
-          <w:numId w:val="1008"/>
+          <w:numId w:val="1014"/>
         </w:numPr>
         <w:pStyle w:val="Compact"/>
       </w:pPr>
@@ -785,62 +1256,62 @@
         <w:t xml:space="preserve"> </w:t>
       </w:r>
       <w:r>
-        <w:t xml:space="preserve">Learners will be able to retrieve the temporal attributes (start and end points, as well as frequency) of a time series object:</w:t>
+        <w:t xml:space="preserve">Learners will be able to convert and coerce time series objects with the</w:t>
+      </w:r>
+      <w:r>
+        <w:t xml:space="preserve"> </w:t>
+      </w:r>
+      <w:r>
+        <w:rPr>
+          <w:rStyle w:val="VerbatimChar"/>
+        </w:rPr>
+        <w:t xml:space="preserve">zoo</w:t>
+      </w:r>
+      <w:r>
+        <w:t xml:space="preserve"> </w:t>
+      </w:r>
+      <w:r>
+        <w:t xml:space="preserve">package:</w:t>
       </w:r>
     </w:p>
     <w:p>
       <w:pPr>
         <w:numPr>
           <w:ilvl w:val="1"/>
-          <w:numId w:val="1010"/>
-        </w:numPr>
-        <w:pStyle w:val="Compact"/>
-      </w:pPr>
-      <w:r>
-        <w:rPr>
-          <w:rStyle w:val="VerbatimChar"/>
-        </w:rPr>
-        <w:t xml:space="preserve">start()</w:t>
+          <w:numId w:val="1016"/>
+        </w:numPr>
+        <w:pStyle w:val="Compact"/>
+      </w:pPr>
+      <w:r>
+        <w:rPr>
+          <w:rStyle w:val="VerbatimChar"/>
+        </w:rPr>
+        <w:t xml:space="preserve">zoo::zoo()</w:t>
       </w:r>
     </w:p>
     <w:p>
       <w:pPr>
         <w:numPr>
           <w:ilvl w:val="1"/>
-          <w:numId w:val="1010"/>
-        </w:numPr>
-        <w:pStyle w:val="Compact"/>
-      </w:pPr>
-      <w:r>
-        <w:rPr>
-          <w:rStyle w:val="VerbatimChar"/>
-        </w:rPr>
-        <w:t xml:space="preserve">end()</w:t>
-      </w:r>
-    </w:p>
-    <w:p>
-      <w:pPr>
-        <w:numPr>
-          <w:ilvl w:val="1"/>
-          <w:numId w:val="1010"/>
-        </w:numPr>
-        <w:pStyle w:val="Compact"/>
-      </w:pPr>
-      <w:r>
-        <w:rPr>
-          <w:rStyle w:val="VerbatimChar"/>
-        </w:rPr>
-        <w:t xml:space="preserve">frequency()</w:t>
-      </w:r>
-    </w:p>
-    <w:bookmarkEnd w:id="26"/>
-    <w:bookmarkStart w:id="27" w:name="X3bb0df631c9c10f3cfbd6b25ba12c9e49f827a9"/>
+          <w:numId w:val="1016"/>
+        </w:numPr>
+        <w:pStyle w:val="Compact"/>
+      </w:pPr>
+      <w:r>
+        <w:rPr>
+          <w:rStyle w:val="VerbatimChar"/>
+        </w:rPr>
+        <w:t xml:space="preserve">zoo::as.zoo()</w:t>
+      </w:r>
+    </w:p>
+    <w:bookmarkEnd w:id="27"/>
+    <w:bookmarkStart w:id="28" w:name="X2d47710152ffc97767847c3696c46c8ea55d2e4"/>
     <w:p>
       <w:pPr>
         <w:pStyle w:val="Heading3"/>
       </w:pPr>
       <w:r>
-        <w:t xml:space="preserve">Lesson 2.2:</w:t>
+        <w:t xml:space="preserve">Lesson 2.4:</w:t>
       </w:r>
       <w:r>
         <w:t xml:space="preserve"> </w:t>
@@ -850,14 +1321,14 @@
           <w:iCs/>
           <w:i/>
         </w:rPr>
-        <w:t xml:space="preserve">Create a Time Series object in Base R</w:t>
+        <w:t xml:space="preserve">Using Zoo to extract time and data vectors</w:t>
       </w:r>
     </w:p>
     <w:p>
       <w:pPr>
         <w:numPr>
           <w:ilvl w:val="0"/>
-          <w:numId w:val="1011"/>
+          <w:numId w:val="1017"/>
         </w:numPr>
         <w:pStyle w:val="Compact"/>
       </w:pPr>
@@ -872,7 +1343,25 @@
         <w:t xml:space="preserve"> </w:t>
       </w:r>
       <w:r>
-        <w:t xml:space="preserve">Learners will convert a vector of observations with a known start time and frequency (e.g., monthly data starting in the year 2004) into a</w:t>
+        <w:t xml:space="preserve">Learners can extract</w:t>
+      </w:r>
+      <w:r>
+        <w:t xml:space="preserve"> </w:t>
+      </w:r>
+      <w:r>
+        <w:t xml:space="preserve">“</w:t>
+      </w:r>
+      <w:r>
+        <w:t xml:space="preserve">core data</w:t>
+      </w:r>
+      <w:r>
+        <w:t xml:space="preserve">”</w:t>
+      </w:r>
+      <w:r>
+        <w:t xml:space="preserve"> </w:t>
+      </w:r>
+      <w:r>
+        <w:t xml:space="preserve">and time data from a</w:t>
       </w:r>
       <w:r>
         <w:t xml:space="preserve"> </w:t>
@@ -887,6 +1376,21 @@
         <w:t xml:space="preserve"> </w:t>
       </w:r>
       <w:r>
+        <w:t xml:space="preserve">or</w:t>
+      </w:r>
+      <w:r>
+        <w:t xml:space="preserve"> </w:t>
+      </w:r>
+      <w:r>
+        <w:rPr>
+          <w:rStyle w:val="VerbatimChar"/>
+        </w:rPr>
+        <w:t xml:space="preserve">zoo</w:t>
+      </w:r>
+      <w:r>
+        <w:t xml:space="preserve"> </w:t>
+      </w:r>
+      <w:r>
         <w:t xml:space="preserve">object:</w:t>
       </w:r>
     </w:p>
@@ -894,40 +1398,50 @@
       <w:pPr>
         <w:numPr>
           <w:ilvl w:val="1"/>
-          <w:numId w:val="1012"/>
-        </w:numPr>
-        <w:pStyle w:val="Compact"/>
-      </w:pPr>
-      <w:r>
-        <w:rPr>
-          <w:rStyle w:val="VerbatimChar"/>
-        </w:rPr>
-        <w:t xml:space="preserve">ts()</w:t>
+          <w:numId w:val="1018"/>
+        </w:numPr>
+        <w:pStyle w:val="Compact"/>
+      </w:pPr>
+      <w:r>
+        <w:rPr>
+          <w:rStyle w:val="VerbatimChar"/>
+        </w:rPr>
+        <w:t xml:space="preserve">time()</w:t>
       </w:r>
     </w:p>
     <w:p>
       <w:pPr>
         <w:numPr>
           <w:ilvl w:val="1"/>
-          <w:numId w:val="1012"/>
-        </w:numPr>
-        <w:pStyle w:val="Compact"/>
-      </w:pPr>
-      <w:r>
-        <w:rPr>
-          <w:rStyle w:val="VerbatimChar"/>
-        </w:rPr>
-        <w:t xml:space="preserve">as.ts()</w:t>
-      </w:r>
-    </w:p>
-    <w:bookmarkEnd w:id="27"/>
-    <w:bookmarkStart w:id="28" w:name="X2bd8d158821644bd0c5560e73df4cbe26ec2855"/>
+          <w:numId w:val="1018"/>
+        </w:numPr>
+        <w:pStyle w:val="Compact"/>
+      </w:pPr>
+      <w:r>
+        <w:rPr>
+          <w:rStyle w:val="VerbatimChar"/>
+        </w:rPr>
+        <w:t xml:space="preserve">zoo::coredata()</w:t>
+      </w:r>
+    </w:p>
+    <w:bookmarkEnd w:id="28"/>
+    <w:bookmarkEnd w:id="29"/>
+    <w:bookmarkStart w:id="34" w:name="Xbfe67c11c01d5a36cb805e3418a615dacd3b17f"/>
+    <w:p>
+      <w:pPr>
+        <w:pStyle w:val="Heading2"/>
+      </w:pPr>
+      <w:r>
+        <w:t xml:space="preserve">Chapter 3: Subsetting, Extracting, and Resampling</w:t>
+      </w:r>
+    </w:p>
+    <w:bookmarkStart w:id="30" w:name="X3071d7193fe2e2af34b0d29a52d1aaf20775a64"/>
     <w:p>
       <w:pPr>
         <w:pStyle w:val="Heading3"/>
       </w:pPr>
       <w:r>
-        <w:t xml:space="preserve">Lesson 2.3:</w:t>
+        <w:t xml:space="preserve">Lesson 3.1:</w:t>
       </w:r>
       <w:r>
         <w:t xml:space="preserve"> </w:t>
@@ -937,14 +1451,14 @@
           <w:iCs/>
           <w:i/>
         </w:rPr>
-        <w:t xml:space="preserve">Using the Zoo Package to store time series data</w:t>
+        <w:t xml:space="preserve">Subsetting a window of observations</w:t>
       </w:r>
     </w:p>
     <w:p>
       <w:pPr>
         <w:numPr>
           <w:ilvl w:val="0"/>
-          <w:numId w:val="1013"/>
+          <w:numId w:val="1019"/>
         </w:numPr>
         <w:pStyle w:val="Compact"/>
       </w:pPr>
@@ -959,68 +1473,142 @@
         <w:t xml:space="preserve"> </w:t>
       </w:r>
       <w:r>
-        <w:t xml:space="preserve">Learners will be introduced to the</w:t>
-      </w:r>
-      <w:r>
-        <w:t xml:space="preserve"> </w:t>
-      </w:r>
-      <w:r>
-        <w:rPr>
-          <w:rStyle w:val="VerbatimChar"/>
-        </w:rPr>
-        <w:t xml:space="preserve">zoo</w:t>
-      </w:r>
-      <w:r>
-        <w:t xml:space="preserve"> </w:t>
-      </w:r>
-      <w:r>
-        <w:t xml:space="preserve">object from the</w:t>
-      </w:r>
-      <w:r>
-        <w:t xml:space="preserve"> </w:t>
-      </w:r>
-      <w:r>
-        <w:rPr>
-          <w:rStyle w:val="VerbatimChar"/>
-        </w:rPr>
-        <w:t xml:space="preserve">zoo</w:t>
-      </w:r>
-      <w:r>
-        <w:t xml:space="preserve"> </w:t>
-      </w:r>
-      <w:r>
-        <w:t xml:space="preserve">package, and why is it different from base</w:t>
-      </w:r>
-      <w:r>
-        <w:t xml:space="preserve"> </w:t>
-      </w:r>
-      <w:r>
-        <w:rPr>
-          <w:rStyle w:val="VerbatimChar"/>
-        </w:rPr>
-        <w:t xml:space="preserve">ts</w:t>
-      </w:r>
-      <w:r>
-        <w:t xml:space="preserve">:</w:t>
+        <w:t xml:space="preserve">Learners will be able to extract a window of observations between a set of given points in time:</w:t>
       </w:r>
     </w:p>
     <w:p>
       <w:pPr>
         <w:numPr>
           <w:ilvl w:val="1"/>
-          <w:numId w:val="1014"/>
-        </w:numPr>
-        <w:pStyle w:val="Compact"/>
-      </w:pPr>
-      <w:r>
-        <w:t xml:space="preserve">Zoo can use irregular time intervals, more robust, etc.</w:t>
+          <w:numId w:val="1020"/>
+        </w:numPr>
+        <w:pStyle w:val="Compact"/>
+      </w:pPr>
+      <w:r>
+        <w:rPr>
+          <w:rStyle w:val="VerbatimChar"/>
+        </w:rPr>
+        <w:t xml:space="preserve">window()</w:t>
+      </w:r>
+    </w:p>
+    <w:p>
+      <w:pPr>
+        <w:numPr>
+          <w:ilvl w:val="2"/>
+          <w:numId w:val="1021"/>
+        </w:numPr>
+        <w:pStyle w:val="Compact"/>
+      </w:pPr>
+      <w:r>
+        <w:rPr>
+          <w:rStyle w:val="VerbatimChar"/>
+        </w:rPr>
+        <w:t xml:space="preserve">window(data, start = "2020-01-01", end = "2020-12-31")</w:t>
+      </w:r>
+      <w:r>
+        <w:t xml:space="preserve"> </w:t>
+      </w:r>
+      <w:r>
+        <w:t xml:space="preserve">retrieves observations between (inclusive) Jan 1, 2020 and Dec 31, 2020.</w:t>
+      </w:r>
+    </w:p>
+    <w:p>
+      <w:pPr>
+        <w:numPr>
+          <w:ilvl w:val="1"/>
+          <w:numId w:val="1020"/>
+        </w:numPr>
+        <w:pStyle w:val="Compact"/>
+      </w:pPr>
+      <w:r>
+        <w:rPr>
+          <w:rStyle w:val="VerbatimChar"/>
+        </w:rPr>
+        <w:t xml:space="preserve">as.Date()</w:t>
+      </w:r>
+    </w:p>
+    <w:p>
+      <w:pPr>
+        <w:numPr>
+          <w:ilvl w:val="2"/>
+          <w:numId w:val="1022"/>
+        </w:numPr>
+        <w:pStyle w:val="Compact"/>
+      </w:pPr>
+      <w:r>
+        <w:t xml:space="preserve">The</w:t>
+      </w:r>
+      <w:r>
+        <w:t xml:space="preserve"> </w:t>
+      </w:r>
+      <w:r>
+        <w:rPr>
+          <w:rStyle w:val="VerbatimChar"/>
+        </w:rPr>
+        <w:t xml:space="preserve">window</w:t>
+      </w:r>
+      <w:r>
+        <w:t xml:space="preserve"> </w:t>
+      </w:r>
+      <w:r>
+        <w:t xml:space="preserve">function can usually coerce the</w:t>
+      </w:r>
+      <w:r>
+        <w:t xml:space="preserve"> </w:t>
+      </w:r>
+      <w:r>
+        <w:rPr>
+          <w:rStyle w:val="VerbatimChar"/>
+        </w:rPr>
+        <w:t xml:space="preserve">start</w:t>
+      </w:r>
+      <w:r>
+        <w:t xml:space="preserve"> </w:t>
+      </w:r>
+      <w:r>
+        <w:t xml:space="preserve">and</w:t>
+      </w:r>
+      <w:r>
+        <w:t xml:space="preserve"> </w:t>
+      </w:r>
+      <w:r>
+        <w:rPr>
+          <w:rStyle w:val="VerbatimChar"/>
+        </w:rPr>
+        <w:t xml:space="preserve">end</w:t>
+      </w:r>
+      <w:r>
+        <w:t xml:space="preserve"> </w:t>
+      </w:r>
+      <w:r>
+        <w:t xml:space="preserve">arguments correctly, but it’s good practice to tell the function exactly the date and format we want to use.</w:t>
+      </w:r>
+    </w:p>
+    <w:bookmarkEnd w:id="30"/>
+    <w:bookmarkStart w:id="31" w:name="Xd013b0e6e726e6ae370c446fba852ca4e2eda62"/>
+    <w:p>
+      <w:pPr>
+        <w:pStyle w:val="Heading3"/>
+      </w:pPr>
+      <w:r>
+        <w:t xml:space="preserve">Lesson 3.2:</w:t>
+      </w:r>
+      <w:r>
+        <w:t xml:space="preserve"> </w:t>
+      </w:r>
+      <w:r>
+        <w:rPr>
+          <w:iCs/>
+          <w:i/>
+        </w:rPr>
+        <w:t xml:space="preserve">Subsetting specific observations</w:t>
       </w:r>
     </w:p>
     <w:p>
       <w:pPr>
         <w:numPr>
           <w:ilvl w:val="0"/>
-          <w:numId w:val="1013"/>
+          <w:numId w:val="1023"/>
         </w:numPr>
         <w:pStyle w:val="Compact"/>
       </w:pPr>
@@ -1035,62 +1623,188 @@
         <w:t xml:space="preserve"> </w:t>
       </w:r>
       <w:r>
-        <w:t xml:space="preserve">Learners will be able to convert and coerce time series objects with the</w:t>
-      </w:r>
-      <w:r>
-        <w:t xml:space="preserve"> </w:t>
-      </w:r>
-      <w:r>
-        <w:rPr>
-          <w:rStyle w:val="VerbatimChar"/>
-        </w:rPr>
-        <w:t xml:space="preserve">zoo</w:t>
-      </w:r>
-      <w:r>
-        <w:t xml:space="preserve"> </w:t>
-      </w:r>
-      <w:r>
-        <w:t xml:space="preserve">package:</w:t>
+        <w:t xml:space="preserve">Learners will use the</w:t>
+      </w:r>
+      <w:r>
+        <w:t xml:space="preserve"> </w:t>
+      </w:r>
+      <w:r>
+        <w:rPr>
+          <w:rStyle w:val="VerbatimChar"/>
+        </w:rPr>
+        <w:t xml:space="preserve">'['</w:t>
+      </w:r>
+      <w:r>
+        <w:t xml:space="preserve"> </w:t>
+      </w:r>
+      <w:r>
+        <w:t xml:space="preserve">operator with</w:t>
+      </w:r>
+      <w:r>
+        <w:t xml:space="preserve"> </w:t>
+      </w:r>
+      <w:r>
+        <w:rPr>
+          <w:rStyle w:val="VerbatimChar"/>
+        </w:rPr>
+        <w:t xml:space="preserve">as.Date()</w:t>
+      </w:r>
+      <w:r>
+        <w:t xml:space="preserve"> </w:t>
+      </w:r>
+      <w:r>
+        <w:t xml:space="preserve">to extract an observation from a specific time or a specific index:</w:t>
       </w:r>
     </w:p>
     <w:p>
       <w:pPr>
         <w:numPr>
           <w:ilvl w:val="1"/>
-          <w:numId w:val="1015"/>
-        </w:numPr>
-        <w:pStyle w:val="Compact"/>
-      </w:pPr>
-      <w:r>
-        <w:rPr>
-          <w:rStyle w:val="VerbatimChar"/>
-        </w:rPr>
-        <w:t xml:space="preserve">zoo::zoo()</w:t>
+          <w:numId w:val="1024"/>
+        </w:numPr>
+        <w:pStyle w:val="Compact"/>
+      </w:pPr>
+      <w:r>
+        <w:rPr>
+          <w:rStyle w:val="VerbatimChar"/>
+        </w:rPr>
+        <w:t xml:space="preserve">'['</w:t>
+      </w:r>
+    </w:p>
+    <w:p>
+      <w:pPr>
+        <w:numPr>
+          <w:ilvl w:val="2"/>
+          <w:numId w:val="1025"/>
+        </w:numPr>
+        <w:pStyle w:val="Compact"/>
+      </w:pPr>
+      <w:r>
+        <w:rPr>
+          <w:rStyle w:val="VerbatimChar"/>
+        </w:rPr>
+        <w:t xml:space="preserve">data[1:20]</w:t>
+      </w:r>
+      <w:r>
+        <w:t xml:space="preserve"> </w:t>
+      </w:r>
+      <w:r>
+        <w:t xml:space="preserve">retrieves observations 1 through 20;</w:t>
+      </w:r>
+      <w:r>
+        <w:t xml:space="preserve"> </w:t>
+      </w:r>
+      <w:r>
+        <w:rPr>
+          <w:rStyle w:val="VerbatimChar"/>
+        </w:rPr>
+        <w:t xml:space="preserve">data[12]</w:t>
+      </w:r>
+      <w:r>
+        <w:t xml:space="preserve"> </w:t>
+      </w:r>
+      <w:r>
+        <w:t xml:space="preserve">retrieves the 12</w:t>
+      </w:r>
+      <w:r>
+        <w:rPr>
+          <w:vertAlign w:val="superscript"/>
+        </w:rPr>
+        <w:t xml:space="preserve">th</w:t>
+      </w:r>
+      <w:r>
+        <w:t xml:space="preserve"> </w:t>
+      </w:r>
+      <w:r>
+        <w:t xml:space="preserve">observation, etc.</w:t>
       </w:r>
     </w:p>
     <w:p>
       <w:pPr>
         <w:numPr>
           <w:ilvl w:val="1"/>
-          <w:numId w:val="1015"/>
-        </w:numPr>
-        <w:pStyle w:val="Compact"/>
-      </w:pPr>
-      <w:r>
-        <w:rPr>
-          <w:rStyle w:val="VerbatimChar"/>
-        </w:rPr>
-        <w:t xml:space="preserve">zoo::as.zoo()</w:t>
-      </w:r>
-    </w:p>
-    <w:bookmarkEnd w:id="28"/>
-    <w:bookmarkStart w:id="29" w:name="X2d47710152ffc97767847c3696c46c8ea55d2e4"/>
+          <w:numId w:val="1024"/>
+        </w:numPr>
+        <w:pStyle w:val="Compact"/>
+      </w:pPr>
+      <w:r>
+        <w:rPr>
+          <w:rStyle w:val="VerbatimChar"/>
+        </w:rPr>
+        <w:t xml:space="preserve">as.Date()</w:t>
+      </w:r>
+    </w:p>
+    <w:p>
+      <w:pPr>
+        <w:numPr>
+          <w:ilvl w:val="2"/>
+          <w:numId w:val="1026"/>
+        </w:numPr>
+        <w:pStyle w:val="Compact"/>
+      </w:pPr>
+      <w:r>
+        <w:rPr>
+          <w:rStyle w:val="VerbatimChar"/>
+        </w:rPr>
+        <w:t xml:space="preserve">data[as.Date("2020-03-01")]</w:t>
+      </w:r>
+      <w:r>
+        <w:t xml:space="preserve"> </w:t>
+      </w:r>
+      <w:r>
+        <w:t xml:space="preserve">retrieves the observation for March 1, 2020.</w:t>
+      </w:r>
+    </w:p>
+    <w:p>
+      <w:pPr>
+        <w:numPr>
+          <w:ilvl w:val="1"/>
+          <w:numId w:val="1024"/>
+        </w:numPr>
+        <w:pStyle w:val="Compact"/>
+      </w:pPr>
+      <w:r>
+        <w:rPr>
+          <w:rStyle w:val="VerbatimChar"/>
+        </w:rPr>
+        <w:t xml:space="preserve">zoo::as.yearmon()</w:t>
+      </w:r>
+    </w:p>
+    <w:p>
+      <w:pPr>
+        <w:numPr>
+          <w:ilvl w:val="2"/>
+          <w:numId w:val="1027"/>
+        </w:numPr>
+        <w:pStyle w:val="Compact"/>
+      </w:pPr>
+      <w:r>
+        <w:t xml:space="preserve">If data are stored in year-month format,</w:t>
+      </w:r>
+      <w:r>
+        <w:t xml:space="preserve"> </w:t>
+      </w:r>
+      <w:r>
+        <w:rPr>
+          <w:rStyle w:val="VerbatimChar"/>
+        </w:rPr>
+        <w:t xml:space="preserve">data[as.yearmon("Jul 2019")]</w:t>
+      </w:r>
+      <w:r>
+        <w:t xml:space="preserve"> </w:t>
+      </w:r>
+      <w:r>
+        <w:t xml:space="preserve">retrieves the observation for the month of July, 2019.</w:t>
+      </w:r>
+    </w:p>
+    <w:bookmarkEnd w:id="31"/>
+    <w:bookmarkStart w:id="32" w:name="lesson-3.3-resampling-observations"/>
     <w:p>
       <w:pPr>
         <w:pStyle w:val="Heading3"/>
       </w:pPr>
       <w:r>
-        <w:t xml:space="preserve">Lesson 2.4:</w:t>
+        <w:t xml:space="preserve">Lesson 3.3:</w:t>
       </w:r>
       <w:r>
         <w:t xml:space="preserve"> </w:t>
@@ -1100,14 +1814,14 @@
           <w:iCs/>
           <w:i/>
         </w:rPr>
-        <w:t xml:space="preserve">Using Zoo to extract time and data vectors</w:t>
+        <w:t xml:space="preserve">Resampling observations</w:t>
       </w:r>
     </w:p>
     <w:p>
       <w:pPr>
         <w:numPr>
           <w:ilvl w:val="0"/>
-          <w:numId w:val="1016"/>
+          <w:numId w:val="1028"/>
         </w:numPr>
         <w:pStyle w:val="Compact"/>
       </w:pPr>
@@ -1122,40 +1836,43 @@
         <w:t xml:space="preserve"> </w:t>
       </w:r>
       <w:r>
-        <w:t xml:space="preserve">Learners can extract</w:t>
-      </w:r>
-      <w:r>
-        <w:t xml:space="preserve"> </w:t>
-      </w:r>
-      <w:r>
-        <w:t xml:space="preserve">“</w:t>
-      </w:r>
-      <w:r>
-        <w:t xml:space="preserve">core data</w:t>
-      </w:r>
-      <w:r>
-        <w:t xml:space="preserve">”</w:t>
-      </w:r>
-      <w:r>
-        <w:t xml:space="preserve"> </w:t>
-      </w:r>
-      <w:r>
-        <w:t xml:space="preserve">and time data from a</w:t>
-      </w:r>
-      <w:r>
-        <w:t xml:space="preserve"> </w:t>
-      </w:r>
-      <w:r>
-        <w:rPr>
-          <w:rStyle w:val="VerbatimChar"/>
-        </w:rPr>
-        <w:t xml:space="preserve">ts</w:t>
-      </w:r>
-      <w:r>
-        <w:t xml:space="preserve"> </w:t>
-      </w:r>
-      <w:r>
-        <w:t xml:space="preserve">or</w:t>
+        <w:t xml:space="preserve">Learner will be able to re-sample observations to any interval of time (yearly, monthly, quarterly, etc.):</w:t>
+      </w:r>
+    </w:p>
+    <w:p>
+      <w:pPr>
+        <w:numPr>
+          <w:ilvl w:val="1"/>
+          <w:numId w:val="1029"/>
+        </w:numPr>
+        <w:pStyle w:val="Compact"/>
+      </w:pPr>
+      <w:r>
+        <w:rPr>
+          <w:rStyle w:val="VerbatimChar"/>
+        </w:rPr>
+        <w:t xml:space="preserve">aggregate()</w:t>
+      </w:r>
+      <w:r>
+        <w:t xml:space="preserve"> </w:t>
+      </w:r>
+      <w:r>
+        <w:t xml:space="preserve">(specifically,</w:t>
+      </w:r>
+      <w:r>
+        <w:t xml:space="preserve"> </w:t>
+      </w:r>
+      <w:r>
+        <w:rPr>
+          <w:rStyle w:val="VerbatimChar"/>
+        </w:rPr>
+        <w:t xml:space="preserve">aggregate.zoo()</w:t>
+      </w:r>
+      <w:r>
+        <w:t xml:space="preserve"> </w:t>
+      </w:r>
+      <w:r>
+        <w:t xml:space="preserve">for</w:t>
       </w:r>
       <w:r>
         <w:t xml:space="preserve"> </w:t>
@@ -1170,57 +1887,89 @@
         <w:t xml:space="preserve"> </w:t>
       </w:r>
       <w:r>
-        <w:t xml:space="preserve">object:</w:t>
+        <w:t xml:space="preserve">objects)</w:t>
       </w:r>
     </w:p>
     <w:p>
       <w:pPr>
         <w:numPr>
           <w:ilvl w:val="1"/>
-          <w:numId w:val="1017"/>
-        </w:numPr>
-        <w:pStyle w:val="Compact"/>
-      </w:pPr>
-      <w:r>
-        <w:rPr>
-          <w:rStyle w:val="VerbatimChar"/>
-        </w:rPr>
-        <w:t xml:space="preserve">time()</w:t>
+          <w:numId w:val="1029"/>
+        </w:numPr>
+        <w:pStyle w:val="Compact"/>
+      </w:pPr>
+      <w:r>
+        <w:rPr>
+          <w:rStyle w:val="VerbatimChar"/>
+        </w:rPr>
+        <w:t xml:space="preserve">lubridate::year()</w:t>
       </w:r>
     </w:p>
     <w:p>
       <w:pPr>
         <w:numPr>
           <w:ilvl w:val="1"/>
-          <w:numId w:val="1017"/>
-        </w:numPr>
-        <w:pStyle w:val="Compact"/>
-      </w:pPr>
-      <w:r>
-        <w:rPr>
-          <w:rStyle w:val="VerbatimChar"/>
-        </w:rPr>
-        <w:t xml:space="preserve">zoo::coredata()</w:t>
-      </w:r>
-    </w:p>
-    <w:bookmarkEnd w:id="29"/>
-    <w:bookmarkEnd w:id="30"/>
-    <w:bookmarkStart w:id="35" w:name="Xbfe67c11c01d5a36cb805e3418a615dacd3b17f"/>
-    <w:p>
-      <w:pPr>
-        <w:pStyle w:val="Heading2"/>
-      </w:pPr>
-      <w:r>
-        <w:t xml:space="preserve">Chapter 3: Subsetting, Extracting, and Resampling</w:t>
-      </w:r>
-    </w:p>
-    <w:bookmarkStart w:id="31" w:name="X3071d7193fe2e2af34b0d29a52d1aaf20775a64"/>
+          <w:numId w:val="1029"/>
+        </w:numPr>
+        <w:pStyle w:val="Compact"/>
+      </w:pPr>
+      <w:r>
+        <w:rPr>
+          <w:rStyle w:val="VerbatimChar"/>
+        </w:rPr>
+        <w:t xml:space="preserve">zoo::yearqtr()</w:t>
+      </w:r>
+    </w:p>
+    <w:p>
+      <w:pPr>
+        <w:numPr>
+          <w:ilvl w:val="1"/>
+          <w:numId w:val="1029"/>
+        </w:numPr>
+        <w:pStyle w:val="Compact"/>
+      </w:pPr>
+      <w:r>
+        <w:rPr>
+          <w:rStyle w:val="VerbatimChar"/>
+        </w:rPr>
+        <w:t xml:space="preserve">zoo::yearmon()</w:t>
+      </w:r>
+    </w:p>
+    <w:p>
+      <w:pPr>
+        <w:numPr>
+          <w:ilvl w:val="2"/>
+          <w:numId w:val="1030"/>
+        </w:numPr>
+        <w:pStyle w:val="Compact"/>
+      </w:pPr>
+      <w:r>
+        <w:t xml:space="preserve">e.g.:</w:t>
+      </w:r>
+      <w:r>
+        <w:t xml:space="preserve"> </w:t>
+      </w:r>
+      <w:r>
+        <w:rPr>
+          <w:rStyle w:val="VerbatimChar"/>
+        </w:rPr>
+        <w:t xml:space="preserve">aggregate(data, by = lubridate::year, FUN = sum)</w:t>
+      </w:r>
+      <w:r>
+        <w:t xml:space="preserve"> </w:t>
+      </w:r>
+      <w:r>
+        <w:t xml:space="preserve">finds sums of observations within each year.</w:t>
+      </w:r>
+    </w:p>
+    <w:bookmarkEnd w:id="32"/>
+    <w:bookmarkStart w:id="33" w:name="lesson-3.4-imputing-missing-values"/>
     <w:p>
       <w:pPr>
         <w:pStyle w:val="Heading3"/>
       </w:pPr>
       <w:r>
-        <w:t xml:space="preserve">Lesson 3.1:</w:t>
+        <w:t xml:space="preserve">Lesson 3.4:</w:t>
       </w:r>
       <w:r>
         <w:t xml:space="preserve"> </w:t>
@@ -1230,14 +1979,14 @@
           <w:iCs/>
           <w:i/>
         </w:rPr>
-        <w:t xml:space="preserve">Subsetting a window of observations</w:t>
+        <w:t xml:space="preserve">Imputing Missing Values</w:t>
       </w:r>
     </w:p>
     <w:p>
       <w:pPr>
         <w:numPr>
           <w:ilvl w:val="0"/>
-          <w:numId w:val="1018"/>
+          <w:numId w:val="1031"/>
         </w:numPr>
         <w:pStyle w:val="Compact"/>
       </w:pPr>
@@ -1252,59 +2001,128 @@
         <w:t xml:space="preserve"> </w:t>
       </w:r>
       <w:r>
-        <w:t xml:space="preserve">Learners will be able to extract a window of observations between a set of given points in time:</w:t>
+        <w:t xml:space="preserve">Learners will use the</w:t>
+      </w:r>
+      <w:r>
+        <w:t xml:space="preserve"> </w:t>
+      </w:r>
+      <w:r>
+        <w:rPr>
+          <w:rStyle w:val="VerbatimChar"/>
+        </w:rPr>
+        <w:t xml:space="preserve">zoo</w:t>
+      </w:r>
+      <w:r>
+        <w:t xml:space="preserve"> </w:t>
+      </w:r>
+      <w:r>
+        <w:t xml:space="preserve">package to impute missing values with either linear interpolation or cubic spline interpolation:</w:t>
       </w:r>
     </w:p>
     <w:p>
       <w:pPr>
         <w:numPr>
           <w:ilvl w:val="1"/>
-          <w:numId w:val="1019"/>
-        </w:numPr>
-        <w:pStyle w:val="Compact"/>
-      </w:pPr>
-      <w:r>
-        <w:rPr>
-          <w:rStyle w:val="VerbatimChar"/>
-        </w:rPr>
-        <w:t xml:space="preserve">window()</w:t>
+          <w:numId w:val="1032"/>
+        </w:numPr>
+        <w:pStyle w:val="Compact"/>
+      </w:pPr>
+      <w:r>
+        <w:rPr>
+          <w:rStyle w:val="VerbatimChar"/>
+        </w:rPr>
+        <w:t xml:space="preserve">zoo::na.approx()</w:t>
+      </w:r>
+      <w:r>
+        <w:t xml:space="preserve"> </w:t>
+      </w:r>
+      <w:r>
+        <w:t xml:space="preserve">and</w:t>
+      </w:r>
+      <w:r>
+        <w:t xml:space="preserve"> </w:t>
+      </w:r>
+      <w:r>
+        <w:rPr>
+          <w:rStyle w:val="VerbatimChar"/>
+        </w:rPr>
+        <w:t xml:space="preserve">zoo::na.spline()</w:t>
+      </w:r>
+      <w:r>
+        <w:t xml:space="preserve">, respectively</w:t>
       </w:r>
     </w:p>
     <w:p>
       <w:pPr>
         <w:numPr>
           <w:ilvl w:val="1"/>
-          <w:numId w:val="1019"/>
-        </w:numPr>
-        <w:pStyle w:val="Compact"/>
-      </w:pPr>
-      <w:r>
-        <w:rPr>
-          <w:rStyle w:val="VerbatimChar"/>
-        </w:rPr>
-        <w:t xml:space="preserve">as.Date()</w:t>
-      </w:r>
-    </w:p>
-    <w:p>
-      <w:pPr>
-        <w:numPr>
-          <w:ilvl w:val="1"/>
-          <w:numId w:val="1019"/>
-        </w:numPr>
-        <w:pStyle w:val="Compact"/>
-      </w:pPr>
-      <w:r>
-        <w:rPr>
-          <w:rStyle w:val="VerbatimChar"/>
-        </w:rPr>
-        <w:t xml:space="preserve">zoo::as.yearmon()</w:t>
+          <w:numId w:val="1032"/>
+        </w:numPr>
+        <w:pStyle w:val="Compact"/>
+      </w:pPr>
+      <w:r>
+        <w:rPr>
+          <w:rStyle w:val="VerbatimChar"/>
+        </w:rPr>
+        <w:t xml:space="preserve">zoo::fill()</w:t>
+      </w:r>
+      <w:r>
+        <w:t xml:space="preserve"> </w:t>
+      </w:r>
+      <w:r>
+        <w:t xml:space="preserve">can be used to fill all</w:t>
+      </w:r>
+      <w:r>
+        <w:t xml:space="preserve"> </w:t>
+      </w:r>
+      <w:r>
+        <w:rPr>
+          <w:rStyle w:val="VerbatimChar"/>
+        </w:rPr>
+        <w:t xml:space="preserve">NA</w:t>
+      </w:r>
+      <w:r>
+        <w:t xml:space="preserve"> </w:t>
+      </w:r>
+      <w:r>
+        <w:t xml:space="preserve">values with a given value, e.g. 0.</w:t>
+      </w:r>
+    </w:p>
+    <w:bookmarkEnd w:id="33"/>
+    <w:bookmarkEnd w:id="34"/>
+    <w:bookmarkStart w:id="39" w:name="chapter-4-rolling-and-expanding-windows"/>
+    <w:p>
+      <w:pPr>
+        <w:pStyle w:val="Heading2"/>
+      </w:pPr>
+      <w:r>
+        <w:t xml:space="preserve">Chapter 4: Rolling and Expanding Windows</w:t>
+      </w:r>
+    </w:p>
+    <w:bookmarkStart w:id="35" w:name="lesson-4.1-what-are-windows"/>
+    <w:p>
+      <w:pPr>
+        <w:pStyle w:val="Heading3"/>
+      </w:pPr>
+      <w:r>
+        <w:t xml:space="preserve">Lesson 4.1:</w:t>
+      </w:r>
+      <w:r>
+        <w:t xml:space="preserve"> </w:t>
+      </w:r>
+      <w:r>
+        <w:rPr>
+          <w:iCs/>
+          <w:i/>
+        </w:rPr>
+        <w:t xml:space="preserve">What are windows?</w:t>
       </w:r>
     </w:p>
     <w:p>
       <w:pPr>
         <w:numPr>
           <w:ilvl w:val="0"/>
-          <w:numId w:val="1018"/>
+          <w:numId w:val="1033"/>
         </w:numPr>
         <w:pStyle w:val="Compact"/>
       </w:pPr>
@@ -1319,92 +2137,123 @@
         <w:t xml:space="preserve"> </w:t>
       </w:r>
       <w:r>
-        <w:t xml:space="preserve">Learners will use the</w:t>
-      </w:r>
-      <w:r>
-        <w:t xml:space="preserve"> </w:t>
-      </w:r>
-      <w:r>
-        <w:rPr>
-          <w:rStyle w:val="VerbatimChar"/>
-        </w:rPr>
-        <w:t xml:space="preserve">'['</w:t>
-      </w:r>
-      <w:r>
-        <w:t xml:space="preserve"> </w:t>
-      </w:r>
-      <w:r>
-        <w:t xml:space="preserve">operator with</w:t>
-      </w:r>
-      <w:r>
-        <w:t xml:space="preserve"> </w:t>
-      </w:r>
-      <w:r>
-        <w:rPr>
-          <w:rStyle w:val="VerbatimChar"/>
-        </w:rPr>
-        <w:t xml:space="preserve">as.Date()</w:t>
-      </w:r>
-      <w:r>
-        <w:t xml:space="preserve"> </w:t>
-      </w:r>
-      <w:r>
-        <w:t xml:space="preserve">to extract an observation from a specific time:</w:t>
+        <w:t xml:space="preserve">Learners will understand the utility of rolling and expanding windows: finding moving averages, cumulative sums, etc.</w:t>
+      </w:r>
+    </w:p>
+    <w:p>
+      <w:pPr>
+        <w:numPr>
+          <w:ilvl w:val="0"/>
+          <w:numId w:val="1033"/>
+        </w:numPr>
+        <w:pStyle w:val="Compact"/>
+      </w:pPr>
+      <w:r>
+        <w:rPr>
+          <w:bCs/>
+          <w:b/>
+        </w:rPr>
+        <w:t xml:space="preserve">Learning Objective:</w:t>
+      </w:r>
+      <w:r>
+        <w:t xml:space="preserve"> </w:t>
+      </w:r>
+      <w:r>
+        <w:t xml:space="preserve">Learners will be able to perform a rolling window operation on a time series, creating a moving average (or moving sum) of an arbitrary length:</w:t>
       </w:r>
     </w:p>
     <w:p>
       <w:pPr>
         <w:numPr>
           <w:ilvl w:val="1"/>
-          <w:numId w:val="1020"/>
-        </w:numPr>
-        <w:pStyle w:val="Compact"/>
-      </w:pPr>
-      <w:r>
-        <w:rPr>
-          <w:rStyle w:val="VerbatimChar"/>
-        </w:rPr>
-        <w:t xml:space="preserve">'['</w:t>
+          <w:numId w:val="1034"/>
+        </w:numPr>
+        <w:pStyle w:val="Compact"/>
+      </w:pPr>
+      <w:r>
+        <w:rPr>
+          <w:rStyle w:val="VerbatimChar"/>
+        </w:rPr>
+        <w:t xml:space="preserve">zoo::rollapply()</w:t>
       </w:r>
     </w:p>
     <w:p>
       <w:pPr>
         <w:numPr>
           <w:ilvl w:val="1"/>
-          <w:numId w:val="1020"/>
-        </w:numPr>
-        <w:pStyle w:val="Compact"/>
-      </w:pPr>
-      <w:r>
-        <w:rPr>
-          <w:rStyle w:val="VerbatimChar"/>
-        </w:rPr>
-        <w:t xml:space="preserve">as.Date()</w:t>
-      </w:r>
-    </w:p>
-    <w:p>
-      <w:pPr>
-        <w:numPr>
-          <w:ilvl w:val="1"/>
-          <w:numId w:val="1020"/>
-        </w:numPr>
-        <w:pStyle w:val="Compact"/>
-      </w:pPr>
-      <w:r>
-        <w:rPr>
-          <w:rStyle w:val="VerbatimChar"/>
-        </w:rPr>
-        <w:t xml:space="preserve">zoo::as.yearmon()</w:t>
-      </w:r>
-    </w:p>
-    <w:bookmarkEnd w:id="31"/>
-    <w:bookmarkStart w:id="32" w:name="Xcb9f742b0e18f52791797a41ecdb993dba0c808"/>
+          <w:numId w:val="1034"/>
+        </w:numPr>
+        <w:pStyle w:val="Compact"/>
+      </w:pPr>
+      <w:r>
+        <w:rPr>
+          <w:rStyle w:val="VerbatimChar"/>
+        </w:rPr>
+        <w:t xml:space="preserve">zoo::rollapplyr()</w:t>
+      </w:r>
+      <w:r>
+        <w:t xml:space="preserve"> </w:t>
+      </w:r>
+      <w:r>
+        <w:t xml:space="preserve">(convenience wrapper for</w:t>
+      </w:r>
+      <w:r>
+        <w:t xml:space="preserve"> </w:t>
+      </w:r>
+      <w:r>
+        <w:rPr>
+          <w:rStyle w:val="VerbatimChar"/>
+        </w:rPr>
+        <w:t xml:space="preserve">zoo::rollapply(align = "right")</w:t>
+      </w:r>
+      <w:r>
+        <w:t xml:space="preserve">)</w:t>
+      </w:r>
+    </w:p>
+    <w:p>
+      <w:pPr>
+        <w:numPr>
+          <w:ilvl w:val="2"/>
+          <w:numId w:val="1035"/>
+        </w:numPr>
+        <w:pStyle w:val="Compact"/>
+      </w:pPr>
+      <w:r>
+        <w:t xml:space="preserve">e.g.:</w:t>
+      </w:r>
+      <w:r>
+        <w:t xml:space="preserve"> </w:t>
+      </w:r>
+      <w:r>
+        <w:rPr>
+          <w:rStyle w:val="VerbatimChar"/>
+        </w:rPr>
+        <w:t xml:space="preserve">zoo::rollapplyr(daily_data, FUN = mean, width = 7)</w:t>
+      </w:r>
+      <w:r>
+        <w:t xml:space="preserve"> </w:t>
+      </w:r>
+      <w:r>
+        <w:t xml:space="preserve">to create a 7-day rolling average from</w:t>
+      </w:r>
+      <w:r>
+        <w:t xml:space="preserve"> </w:t>
+      </w:r>
+      <w:r>
+        <w:rPr>
+          <w:rStyle w:val="VerbatimChar"/>
+        </w:rPr>
+        <w:t xml:space="preserve">daily_data</w:t>
+      </w:r>
+    </w:p>
+    <w:bookmarkEnd w:id="35"/>
+    <w:bookmarkStart w:id="36" w:name="X95e971a65f0e66cc70f9b91ca655ac0125de696"/>
     <w:p>
       <w:pPr>
         <w:pStyle w:val="Heading3"/>
       </w:pPr>
       <w:r>
-        <w:t xml:space="preserve">Lesson 3.2:</w:t>
+        <w:t xml:space="preserve">Lesson 4.2:</w:t>
       </w:r>
       <w:r>
         <w:t xml:space="preserve"> </w:t>
@@ -1414,14 +2263,14 @@
           <w:iCs/>
           <w:i/>
         </w:rPr>
-        <w:t xml:space="preserve">Retrieving observations by index</w:t>
+        <w:t xml:space="preserve">Calculating an Expanding Window</w:t>
       </w:r>
     </w:p>
     <w:p>
       <w:pPr>
         <w:numPr>
           <w:ilvl w:val="0"/>
-          <w:numId w:val="1021"/>
+          <w:numId w:val="1036"/>
         </w:numPr>
         <w:pStyle w:val="Compact"/>
       </w:pPr>
@@ -1436,98 +2285,119 @@
         <w:t xml:space="preserve"> </w:t>
       </w:r>
       <w:r>
-        <w:t xml:space="preserve">Learners will use the standard R functions to extract one or more observations by numerical index:</w:t>
+        <w:t xml:space="preserve">Learners will be able to create an expanding window – a rolling window where the</w:t>
+      </w:r>
+      <w:r>
+        <w:t xml:space="preserve"> </w:t>
+      </w:r>
+      <w:r>
+        <w:t xml:space="preserve">“</w:t>
+      </w:r>
+      <w:r>
+        <w:t xml:space="preserve">start</w:t>
+      </w:r>
+      <w:r>
+        <w:t xml:space="preserve">”</w:t>
+      </w:r>
+      <w:r>
+        <w:t xml:space="preserve"> </w:t>
+      </w:r>
+      <w:r>
+        <w:t xml:space="preserve">is fixed and the</w:t>
+      </w:r>
+      <w:r>
+        <w:t xml:space="preserve"> </w:t>
+      </w:r>
+      <w:r>
+        <w:t xml:space="preserve">“</w:t>
+      </w:r>
+      <w:r>
+        <w:t xml:space="preserve">end</w:t>
+      </w:r>
+      <w:r>
+        <w:t xml:space="preserve">”</w:t>
+      </w:r>
+      <w:r>
+        <w:t xml:space="preserve"> </w:t>
+      </w:r>
+      <w:r>
+        <w:t xml:space="preserve">moves:</w:t>
       </w:r>
     </w:p>
     <w:p>
       <w:pPr>
         <w:numPr>
           <w:ilvl w:val="1"/>
-          <w:numId w:val="1022"/>
-        </w:numPr>
-        <w:pStyle w:val="Compact"/>
-      </w:pPr>
-      <w:r>
-        <w:rPr>
-          <w:rStyle w:val="VerbatimChar"/>
-        </w:rPr>
-        <w:t xml:space="preserve">'['</w:t>
+          <w:numId w:val="1037"/>
+        </w:numPr>
+        <w:pStyle w:val="Compact"/>
+      </w:pPr>
+      <w:r>
+        <w:rPr>
+          <w:rStyle w:val="VerbatimChar"/>
+        </w:rPr>
+        <w:t xml:space="preserve">cumsum()</w:t>
       </w:r>
     </w:p>
     <w:p>
       <w:pPr>
         <w:numPr>
           <w:ilvl w:val="1"/>
-          <w:numId w:val="1022"/>
-        </w:numPr>
-        <w:pStyle w:val="Compact"/>
-      </w:pPr>
-      <w:r>
-        <w:rPr>
-          <w:rStyle w:val="VerbatimChar"/>
-        </w:rPr>
-        <w:t xml:space="preserve">head()</w:t>
-      </w:r>
-    </w:p>
-    <w:p>
-      <w:pPr>
-        <w:numPr>
-          <w:ilvl w:val="1"/>
-          <w:numId w:val="1022"/>
-        </w:numPr>
-        <w:pStyle w:val="Compact"/>
-      </w:pPr>
-      <w:r>
-        <w:rPr>
-          <w:rStyle w:val="VerbatimChar"/>
-        </w:rPr>
-        <w:t xml:space="preserve">tail()</w:t>
-      </w:r>
-    </w:p>
-    <w:p>
-      <w:pPr>
-        <w:numPr>
-          <w:ilvl w:val="1"/>
-          <w:numId w:val="1022"/>
-        </w:numPr>
-        <w:pStyle w:val="Compact"/>
-      </w:pPr>
-      <w:r>
-        <w:t xml:space="preserve">e.g.:</w:t>
-      </w:r>
-      <w:r>
-        <w:t xml:space="preserve"> </w:t>
-      </w:r>
-      <w:r>
-        <w:rPr>
-          <w:rStyle w:val="VerbatimChar"/>
-        </w:rPr>
-        <w:t xml:space="preserve">data[1:20]</w:t>
-      </w:r>
-      <w:r>
-        <w:t xml:space="preserve"> </w:t>
-      </w:r>
-      <w:r>
-        <w:t xml:space="preserve">retrieves observations 1 through 20, as does</w:t>
-      </w:r>
-      <w:r>
-        <w:t xml:space="preserve"> </w:t>
-      </w:r>
-      <w:r>
-        <w:rPr>
-          <w:rStyle w:val="VerbatimChar"/>
-        </w:rPr>
-        <w:t xml:space="preserve">head(data, n = 20)</w:t>
-      </w:r>
-    </w:p>
-    <w:bookmarkEnd w:id="32"/>
-    <w:bookmarkStart w:id="33" w:name="lesson-3.3-resampling-observations"/>
+          <w:numId w:val="1037"/>
+        </w:numPr>
+        <w:pStyle w:val="Compact"/>
+      </w:pPr>
+      <w:r>
+        <w:rPr>
+          <w:rStyle w:val="VerbatimChar"/>
+        </w:rPr>
+        <w:t xml:space="preserve">seq_along()</w:t>
+      </w:r>
+    </w:p>
+    <w:p>
+      <w:pPr>
+        <w:numPr>
+          <w:ilvl w:val="2"/>
+          <w:numId w:val="1038"/>
+        </w:numPr>
+        <w:pStyle w:val="Compact"/>
+      </w:pPr>
+      <w:r>
+        <w:rPr>
+          <w:rStyle w:val="VerbatimChar"/>
+        </w:rPr>
+        <w:t xml:space="preserve">cumsum(data) / seq_along(data)</w:t>
+      </w:r>
+      <w:r>
+        <w:t xml:space="preserve"> </w:t>
+      </w:r>
+      <w:r>
+        <w:t xml:space="preserve">gives a rolling mean, which exists in</w:t>
+      </w:r>
+      <w:r>
+        <w:t xml:space="preserve"> </w:t>
+      </w:r>
+      <w:r>
+        <w:rPr>
+          <w:rStyle w:val="VerbatimChar"/>
+        </w:rPr>
+        <w:t xml:space="preserve">dplyr::cummean()</w:t>
+      </w:r>
+      <w:r>
+        <w:t xml:space="preserve"> </w:t>
+      </w:r>
+      <w:r>
+        <w:t xml:space="preserve">but not base R.</w:t>
+      </w:r>
+    </w:p>
+    <w:bookmarkEnd w:id="36"/>
+    <w:bookmarkStart w:id="37" w:name="lesson-4.3-zoos-roll-functions"/>
     <w:p>
       <w:pPr>
         <w:pStyle w:val="Heading3"/>
       </w:pPr>
       <w:r>
-        <w:t xml:space="preserve">Lesson 3.3:</w:t>
+        <w:t xml:space="preserve">Lesson 4.3:</w:t>
       </w:r>
       <w:r>
         <w:t xml:space="preserve"> </w:t>
@@ -1537,16 +2407,15 @@
           <w:iCs/>
           <w:i/>
         </w:rPr>
-        <w:t xml:space="preserve">Resampling observations</w:t>
+        <w:t xml:space="preserve">zoo’s roll functions</w:t>
       </w:r>
     </w:p>
     <w:p>
       <w:pPr>
         <w:numPr>
           <w:ilvl w:val="0"/>
-          <w:numId w:val="1023"/>
-        </w:numPr>
-        <w:pStyle w:val="Compact"/>
+          <w:numId w:val="1039"/>
+        </w:numPr>
       </w:pPr>
       <w:r>
         <w:rPr>
@@ -1559,140 +2428,100 @@
         <w:t xml:space="preserve"> </w:t>
       </w:r>
       <w:r>
-        <w:t xml:space="preserve">Learner will be able to re-sample observations to any interval of time (yearly, monthly, quarterly, etc.):</w:t>
+        <w:t xml:space="preserve">Learners will be introduced to the other</w:t>
+      </w:r>
+      <w:r>
+        <w:t xml:space="preserve"> </w:t>
+      </w:r>
+      <w:r>
+        <w:rPr>
+          <w:rStyle w:val="VerbatimChar"/>
+        </w:rPr>
+        <w:t xml:space="preserve">roll*</w:t>
+      </w:r>
+      <w:r>
+        <w:t xml:space="preserve"> </w:t>
+      </w:r>
+      <w:r>
+        <w:t xml:space="preserve">functions within</w:t>
+      </w:r>
+      <w:r>
+        <w:t xml:space="preserve"> </w:t>
+      </w:r>
+      <w:r>
+        <w:rPr>
+          <w:rStyle w:val="VerbatimChar"/>
+        </w:rPr>
+        <w:t xml:space="preserve">zoo</w:t>
+      </w:r>
+      <w:r>
+        <w:t xml:space="preserve">, allowing for more compact and legible code when performing rolling window calculations:</w:t>
       </w:r>
     </w:p>
     <w:p>
       <w:pPr>
         <w:numPr>
           <w:ilvl w:val="1"/>
-          <w:numId w:val="1024"/>
-        </w:numPr>
-        <w:pStyle w:val="Compact"/>
-      </w:pPr>
-      <w:r>
-        <w:rPr>
-          <w:rStyle w:val="VerbatimChar"/>
-        </w:rPr>
-        <w:t xml:space="preserve">aggregate()</w:t>
-      </w:r>
-      <w:r>
-        <w:t xml:space="preserve"> </w:t>
-      </w:r>
-      <w:r>
-        <w:t xml:space="preserve">(specifically,</w:t>
-      </w:r>
-      <w:r>
-        <w:t xml:space="preserve"> </w:t>
-      </w:r>
-      <w:r>
-        <w:rPr>
-          <w:rStyle w:val="VerbatimChar"/>
-        </w:rPr>
-        <w:t xml:space="preserve">aggregate.zoo()</w:t>
-      </w:r>
-      <w:r>
-        <w:t xml:space="preserve"> </w:t>
-      </w:r>
-      <w:r>
-        <w:t xml:space="preserve">for</w:t>
-      </w:r>
-      <w:r>
-        <w:t xml:space="preserve"> </w:t>
-      </w:r>
-      <w:r>
-        <w:rPr>
-          <w:rStyle w:val="VerbatimChar"/>
-        </w:rPr>
-        <w:t xml:space="preserve">zoo</w:t>
-      </w:r>
-      <w:r>
-        <w:t xml:space="preserve"> </w:t>
-      </w:r>
-      <w:r>
-        <w:t xml:space="preserve">objects)</w:t>
+          <w:numId w:val="1040"/>
+        </w:numPr>
+      </w:pPr>
+      <w:r>
+        <w:rPr>
+          <w:rStyle w:val="VerbatimChar"/>
+        </w:rPr>
+        <w:t xml:space="preserve">zoo::rollmean()</w:t>
       </w:r>
     </w:p>
     <w:p>
       <w:pPr>
         <w:numPr>
           <w:ilvl w:val="1"/>
-          <w:numId w:val="1024"/>
-        </w:numPr>
-        <w:pStyle w:val="Compact"/>
-      </w:pPr>
-      <w:r>
-        <w:rPr>
-          <w:rStyle w:val="VerbatimChar"/>
-        </w:rPr>
-        <w:t xml:space="preserve">lubridate::year()</w:t>
+          <w:numId w:val="1040"/>
+        </w:numPr>
+      </w:pPr>
+      <w:r>
+        <w:rPr>
+          <w:rStyle w:val="VerbatimChar"/>
+        </w:rPr>
+        <w:t xml:space="preserve">zoo::rollmedian()</w:t>
       </w:r>
     </w:p>
     <w:p>
       <w:pPr>
         <w:numPr>
           <w:ilvl w:val="1"/>
-          <w:numId w:val="1024"/>
-        </w:numPr>
-        <w:pStyle w:val="Compact"/>
-      </w:pPr>
-      <w:r>
-        <w:rPr>
-          <w:rStyle w:val="VerbatimChar"/>
-        </w:rPr>
-        <w:t xml:space="preserve">zoo::yearqtr()</w:t>
+          <w:numId w:val="1040"/>
+        </w:numPr>
+      </w:pPr>
+      <w:r>
+        <w:rPr>
+          <w:rStyle w:val="VerbatimChar"/>
+        </w:rPr>
+        <w:t xml:space="preserve">zoo::rollsum()</w:t>
       </w:r>
     </w:p>
     <w:p>
       <w:pPr>
         <w:numPr>
           <w:ilvl w:val="1"/>
-          <w:numId w:val="1024"/>
-        </w:numPr>
-        <w:pStyle w:val="Compact"/>
-      </w:pPr>
-      <w:r>
-        <w:rPr>
-          <w:rStyle w:val="VerbatimChar"/>
-        </w:rPr>
-        <w:t xml:space="preserve">zoo::yearmon()</w:t>
-      </w:r>
-    </w:p>
-    <w:p>
-      <w:pPr>
-        <w:numPr>
-          <w:ilvl w:val="1"/>
-          <w:numId w:val="1024"/>
-        </w:numPr>
-        <w:pStyle w:val="Compact"/>
-      </w:pPr>
-      <w:r>
-        <w:t xml:space="preserve">e.g.:</w:t>
-      </w:r>
-      <w:r>
-        <w:t xml:space="preserve"> </w:t>
-      </w:r>
-      <w:r>
-        <w:rPr>
-          <w:rStyle w:val="VerbatimChar"/>
-        </w:rPr>
-        <w:t xml:space="preserve">aggregate(data, by = lubridate::year, FUN = sum)</w:t>
-      </w:r>
-      <w:r>
-        <w:t xml:space="preserve"> </w:t>
-      </w:r>
-      <w:r>
-        <w:t xml:space="preserve">finds sums of observations within each year.</w:t>
-      </w:r>
-    </w:p>
-    <w:bookmarkEnd w:id="33"/>
-    <w:bookmarkStart w:id="34" w:name="lesson-3.4-imputing-missing-values"/>
+          <w:numId w:val="1040"/>
+        </w:numPr>
+      </w:pPr>
+      <w:r>
+        <w:rPr>
+          <w:rStyle w:val="VerbatimChar"/>
+        </w:rPr>
+        <w:t xml:space="preserve">zoo::rollmax()</w:t>
+      </w:r>
+    </w:p>
+    <w:bookmarkEnd w:id="37"/>
+    <w:bookmarkStart w:id="38" w:name="Xf28b4b60b6cc37a0c3e74f4a04c33f09d891a01"/>
     <w:p>
       <w:pPr>
         <w:pStyle w:val="Heading3"/>
       </w:pPr>
       <w:r>
-        <w:t xml:space="preserve">Lesson 3.4:</w:t>
+        <w:t xml:space="preserve">Lesson 4.4:</w:t>
       </w:r>
       <w:r>
         <w:t xml:space="preserve"> </w:t>
@@ -1702,14 +2531,14 @@
           <w:iCs/>
           <w:i/>
         </w:rPr>
-        <w:t xml:space="preserve">Imputing Missing Values</w:t>
+        <w:t xml:space="preserve">Plotting windows alongside Data</w:t>
       </w:r>
     </w:p>
     <w:p>
       <w:pPr>
         <w:numPr>
           <w:ilvl w:val="0"/>
-          <w:numId w:val="1025"/>
+          <w:numId w:val="1041"/>
         </w:numPr>
         <w:pStyle w:val="Compact"/>
       </w:pPr>
@@ -1724,1394 +2553,284 @@
         <w:t xml:space="preserve"> </w:t>
       </w:r>
       <w:r>
-        <w:t xml:space="preserve">Learners will use the</w:t>
-      </w:r>
-      <w:r>
-        <w:t xml:space="preserve"> </w:t>
-      </w:r>
-      <w:r>
-        <w:rPr>
-          <w:rStyle w:val="VerbatimChar"/>
-        </w:rPr>
-        <w:t xml:space="preserve">zoo</w:t>
-      </w:r>
-      <w:r>
-        <w:t xml:space="preserve"> </w:t>
-      </w:r>
-      <w:r>
-        <w:t xml:space="preserve">package to impute missing values with either linear interpolation or cubic spline interpolation:</w:t>
+        <w:t xml:space="preserve">Learners will be able to plot the rolling/expanding window alongside the original data, in order to visually assess how these operations affect the data:</w:t>
       </w:r>
     </w:p>
     <w:p>
       <w:pPr>
         <w:numPr>
           <w:ilvl w:val="1"/>
-          <w:numId w:val="1026"/>
-        </w:numPr>
-        <w:pStyle w:val="Compact"/>
-      </w:pPr>
-      <w:r>
-        <w:rPr>
-          <w:rStyle w:val="VerbatimChar"/>
-        </w:rPr>
-        <w:t xml:space="preserve">zoo::na.approx()</w:t>
-      </w:r>
-      <w:r>
-        <w:t xml:space="preserve"> </w:t>
-      </w:r>
-      <w:r>
-        <w:t xml:space="preserve">and</w:t>
-      </w:r>
-      <w:r>
-        <w:t xml:space="preserve"> </w:t>
-      </w:r>
-      <w:r>
-        <w:rPr>
-          <w:rStyle w:val="VerbatimChar"/>
-        </w:rPr>
-        <w:t xml:space="preserve">zoo::na.spline()</w:t>
-      </w:r>
-      <w:r>
-        <w:t xml:space="preserve">, respectively</w:t>
-      </w:r>
-    </w:p>
-    <w:bookmarkEnd w:id="34"/>
-    <w:bookmarkEnd w:id="35"/>
-    <w:bookmarkStart w:id="40" w:name="chapter-4-rolling-and-expanding-windows"/>
-    <w:p>
-      <w:pPr>
-        <w:pStyle w:val="Heading2"/>
-      </w:pPr>
-      <w:r>
-        <w:t xml:space="preserve">Chapter 4: Rolling and Expanding Windows</w:t>
-      </w:r>
-    </w:p>
-    <w:bookmarkStart w:id="36" w:name="lesson-4.1-what-are-windows"/>
-    <w:p>
-      <w:pPr>
-        <w:pStyle w:val="Heading3"/>
-      </w:pPr>
-      <w:r>
-        <w:t xml:space="preserve">Lesson 4.1:</w:t>
-      </w:r>
-      <w:r>
-        <w:t xml:space="preserve"> </w:t>
-      </w:r>
-      <w:r>
-        <w:rPr>
-          <w:iCs/>
-          <w:i/>
-        </w:rPr>
-        <w:t xml:space="preserve">What are windows?</w:t>
-      </w:r>
-    </w:p>
-    <w:p>
-      <w:pPr>
-        <w:numPr>
-          <w:ilvl w:val="0"/>
-          <w:numId w:val="1027"/>
-        </w:numPr>
-        <w:pStyle w:val="Compact"/>
-      </w:pPr>
-      <w:r>
-        <w:rPr>
-          <w:bCs/>
-          <w:b/>
-        </w:rPr>
-        <w:t xml:space="preserve">Learning Objective:</w:t>
-      </w:r>
-      <w:r>
-        <w:t xml:space="preserve"> </w:t>
-      </w:r>
-      <w:r>
-        <w:t xml:space="preserve">Learners will understand the utility of rolling and expanding windows: finding moving averages, cumulative sums, etc.</w:t>
-      </w:r>
-    </w:p>
-    <w:bookmarkEnd w:id="36"/>
-    <w:bookmarkStart w:id="37" w:name="lesson-4.2-calculating-a-rolling-window"/>
-    <w:p>
-      <w:pPr>
-        <w:pStyle w:val="Heading3"/>
-      </w:pPr>
-      <w:r>
-        <w:t xml:space="preserve">Lesson 4.2:</w:t>
-      </w:r>
-      <w:r>
-        <w:t xml:space="preserve"> </w:t>
-      </w:r>
-      <w:r>
-        <w:rPr>
-          <w:iCs/>
-          <w:i/>
-        </w:rPr>
-        <w:t xml:space="preserve">Calculating a Rolling Window</w:t>
-      </w:r>
-    </w:p>
-    <w:p>
-      <w:pPr>
-        <w:numPr>
-          <w:ilvl w:val="0"/>
-          <w:numId w:val="1028"/>
-        </w:numPr>
-        <w:pStyle w:val="Compact"/>
-      </w:pPr>
-      <w:r>
-        <w:rPr>
-          <w:bCs/>
-          <w:b/>
-        </w:rPr>
-        <w:t xml:space="preserve">Learning Objective:</w:t>
-      </w:r>
-      <w:r>
-        <w:t xml:space="preserve"> </w:t>
-      </w:r>
-      <w:r>
-        <w:t xml:space="preserve">Learners will be able to perform a rolling window operation on a time series, creating a moving average (or moving sum) of an arbitrary length:</w:t>
+          <w:numId w:val="1042"/>
+        </w:numPr>
+        <w:pStyle w:val="Compact"/>
+      </w:pPr>
+      <w:r>
+        <w:rPr>
+          <w:rStyle w:val="VerbatimChar"/>
+        </w:rPr>
+        <w:t xml:space="preserve">plot()</w:t>
       </w:r>
     </w:p>
     <w:p>
       <w:pPr>
         <w:numPr>
           <w:ilvl w:val="1"/>
-          <w:numId w:val="1029"/>
-        </w:numPr>
-        <w:pStyle w:val="Compact"/>
-      </w:pPr>
-      <w:r>
-        <w:rPr>
-          <w:rStyle w:val="VerbatimChar"/>
-        </w:rPr>
-        <w:t xml:space="preserve">zoo::rollapply()</w:t>
-      </w:r>
-    </w:p>
-    <w:p>
-      <w:pPr>
-        <w:numPr>
-          <w:ilvl w:val="1"/>
-          <w:numId w:val="1029"/>
-        </w:numPr>
-        <w:pStyle w:val="Compact"/>
-      </w:pPr>
-      <w:r>
-        <w:rPr>
-          <w:rStyle w:val="VerbatimChar"/>
-        </w:rPr>
-        <w:t xml:space="preserve">zoo::rollapplyr()</w:t>
-      </w:r>
-      <w:r>
-        <w:t xml:space="preserve"> </w:t>
-      </w:r>
-      <w:r>
-        <w:t xml:space="preserve">(convenience wrapper for</w:t>
-      </w:r>
-      <w:r>
-        <w:t xml:space="preserve"> </w:t>
-      </w:r>
-      <w:r>
-        <w:rPr>
-          <w:rStyle w:val="VerbatimChar"/>
-        </w:rPr>
-        <w:t xml:space="preserve">zoo::rollapply(align = "right")</w:t>
-      </w:r>
-      <w:r>
-        <w:t xml:space="preserve">)</w:t>
-      </w:r>
-    </w:p>
-    <w:p>
-      <w:pPr>
-        <w:numPr>
-          <w:ilvl w:val="1"/>
-          <w:numId w:val="1029"/>
-        </w:numPr>
-        <w:pStyle w:val="Compact"/>
-      </w:pPr>
-      <w:r>
-        <w:t xml:space="preserve">e.g.:</w:t>
-      </w:r>
-      <w:r>
-        <w:t xml:space="preserve"> </w:t>
-      </w:r>
-      <w:r>
-        <w:rPr>
-          <w:rStyle w:val="VerbatimChar"/>
-        </w:rPr>
-        <w:t xml:space="preserve">zoo::rollapplyr(daily_data, FUN = mean, width = 7)</w:t>
-      </w:r>
-      <w:r>
-        <w:t xml:space="preserve"> </w:t>
-      </w:r>
-      <w:r>
-        <w:t xml:space="preserve">to create a 7-day rolling average from</w:t>
-      </w:r>
-      <w:r>
-        <w:t xml:space="preserve"> </w:t>
-      </w:r>
-      <w:r>
-        <w:rPr>
-          <w:rStyle w:val="VerbatimChar"/>
-        </w:rPr>
-        <w:t xml:space="preserve">daily_data</w:t>
-      </w:r>
-    </w:p>
-    <w:bookmarkEnd w:id="37"/>
-    <w:bookmarkStart w:id="38" w:name="X0efe7fbf17b5fbeb04cb9f9134a8f88fb333ace"/>
-    <w:p>
-      <w:pPr>
-        <w:pStyle w:val="Heading3"/>
-      </w:pPr>
-      <w:r>
-        <w:t xml:space="preserve">Lesson 4.3:</w:t>
-      </w:r>
-      <w:r>
-        <w:t xml:space="preserve"> </w:t>
-      </w:r>
-      <w:r>
-        <w:rPr>
-          <w:iCs/>
-          <w:i/>
-        </w:rPr>
-        <w:t xml:space="preserve">Calculating an Expanding Window</w:t>
-      </w:r>
-    </w:p>
-    <w:p>
-      <w:pPr>
-        <w:numPr>
-          <w:ilvl w:val="0"/>
-          <w:numId w:val="1030"/>
-        </w:numPr>
-        <w:pStyle w:val="Compact"/>
-      </w:pPr>
-      <w:r>
-        <w:rPr>
-          <w:bCs/>
-          <w:b/>
-        </w:rPr>
-        <w:t xml:space="preserve">Learning Objective:</w:t>
-      </w:r>
-      <w:r>
-        <w:t xml:space="preserve"> </w:t>
-      </w:r>
-      <w:r>
-        <w:t xml:space="preserve">Learners will be able to create an expanding window – a rolling window where the</w:t>
-      </w:r>
-      <w:r>
-        <w:t xml:space="preserve"> </w:t>
-      </w:r>
-      <w:r>
-        <w:t xml:space="preserve">“</w:t>
-      </w:r>
-      <w:r>
-        <w:t xml:space="preserve">start</w:t>
-      </w:r>
-      <w:r>
-        <w:t xml:space="preserve">”</w:t>
-      </w:r>
-      <w:r>
-        <w:t xml:space="preserve"> </w:t>
-      </w:r>
-      <w:r>
-        <w:t xml:space="preserve">is fixed and the</w:t>
-      </w:r>
-      <w:r>
-        <w:t xml:space="preserve"> </w:t>
-      </w:r>
-      <w:r>
-        <w:t xml:space="preserve">“</w:t>
-      </w:r>
-      <w:r>
-        <w:t xml:space="preserve">end</w:t>
-      </w:r>
-      <w:r>
-        <w:t xml:space="preserve">”</w:t>
-      </w:r>
-      <w:r>
-        <w:t xml:space="preserve"> </w:t>
-      </w:r>
-      <w:r>
-        <w:t xml:space="preserve">moves:</w:t>
-      </w:r>
-    </w:p>
-    <w:p>
-      <w:pPr>
-        <w:numPr>
-          <w:ilvl w:val="1"/>
-          <w:numId w:val="1031"/>
-        </w:numPr>
-        <w:pStyle w:val="Compact"/>
-      </w:pPr>
-      <w:r>
-        <w:rPr>
-          <w:rStyle w:val="VerbatimChar"/>
-        </w:rPr>
-        <w:t xml:space="preserve">cumsum()</w:t>
-      </w:r>
-    </w:p>
-    <w:p>
-      <w:pPr>
-        <w:numPr>
-          <w:ilvl w:val="1"/>
-          <w:numId w:val="1031"/>
-        </w:numPr>
-        <w:pStyle w:val="Compact"/>
-      </w:pPr>
-      <w:r>
-        <w:rPr>
-          <w:rStyle w:val="VerbatimChar"/>
-        </w:rPr>
-        <w:t xml:space="preserve">seq_along()</w:t>
-      </w:r>
-    </w:p>
-    <w:p>
-      <w:pPr>
-        <w:numPr>
-          <w:ilvl w:val="1"/>
-          <w:numId w:val="1031"/>
-        </w:numPr>
-        <w:pStyle w:val="Compact"/>
-      </w:pPr>
-      <w:r>
-        <w:rPr>
-          <w:rStyle w:val="VerbatimChar"/>
-        </w:rPr>
-        <w:t xml:space="preserve">cumsum(data) / seq_along(data)</w:t>
-      </w:r>
-      <w:r>
-        <w:t xml:space="preserve"> </w:t>
-      </w:r>
-      <w:r>
-        <w:t xml:space="preserve">gives a rolling mean, which exists in</w:t>
-      </w:r>
-      <w:r>
-        <w:t xml:space="preserve"> </w:t>
-      </w:r>
-      <w:r>
-        <w:rPr>
-          <w:rStyle w:val="VerbatimChar"/>
-        </w:rPr>
-        <w:t xml:space="preserve">dplyr::cummean()</w:t>
-      </w:r>
-      <w:r>
-        <w:t xml:space="preserve"> </w:t>
-      </w:r>
-      <w:r>
-        <w:t xml:space="preserve">but not base R.</w:t>
+          <w:numId w:val="1042"/>
+        </w:numPr>
+        <w:pStyle w:val="Compact"/>
+      </w:pPr>
+      <w:r>
+        <w:rPr>
+          <w:rStyle w:val="VerbatimChar"/>
+        </w:rPr>
+        <w:t xml:space="preserve">lines()</w:t>
       </w:r>
     </w:p>
     <w:bookmarkEnd w:id="38"/>
-    <w:bookmarkStart w:id="39" w:name="Xf28b4b60b6cc37a0c3e74f4a04c33f09d891a01"/>
-    <w:p>
-      <w:pPr>
-        <w:pStyle w:val="Heading3"/>
-      </w:pPr>
-      <w:r>
-        <w:t xml:space="preserve">Lesson 4.4:</w:t>
-      </w:r>
-      <w:r>
-        <w:t xml:space="preserve"> </w:t>
-      </w:r>
-      <w:r>
-        <w:rPr>
-          <w:iCs/>
-          <w:i/>
-        </w:rPr>
-        <w:t xml:space="preserve">Plotting windows alongside Data</w:t>
-      </w:r>
-    </w:p>
-    <w:p>
-      <w:pPr>
-        <w:numPr>
-          <w:ilvl w:val="0"/>
-          <w:numId w:val="1032"/>
-        </w:numPr>
-        <w:pStyle w:val="Compact"/>
-      </w:pPr>
-      <w:r>
-        <w:rPr>
-          <w:bCs/>
-          <w:b/>
-        </w:rPr>
-        <w:t xml:space="preserve">Learning Objective:</w:t>
-      </w:r>
-      <w:r>
-        <w:t xml:space="preserve"> </w:t>
-      </w:r>
-      <w:r>
-        <w:t xml:space="preserve">Learners will be able to plot the rolling/expanding window alongside the original data, in order to visually assess how these operations affect the data:</w:t>
-      </w:r>
-    </w:p>
-    <w:p>
-      <w:pPr>
-        <w:numPr>
-          <w:ilvl w:val="1"/>
-          <w:numId w:val="1033"/>
-        </w:numPr>
-        <w:pStyle w:val="Compact"/>
-      </w:pPr>
-      <w:r>
-        <w:rPr>
-          <w:rStyle w:val="VerbatimChar"/>
-        </w:rPr>
-        <w:t xml:space="preserve">plot()</w:t>
-      </w:r>
-    </w:p>
-    <w:p>
-      <w:pPr>
-        <w:numPr>
-          <w:ilvl w:val="1"/>
-          <w:numId w:val="1033"/>
-        </w:numPr>
-        <w:pStyle w:val="Compact"/>
-      </w:pPr>
-      <w:r>
-        <w:rPr>
-          <w:rStyle w:val="VerbatimChar"/>
-        </w:rPr>
-        <w:t xml:space="preserve">lines()</w:t>
-      </w:r>
-    </w:p>
     <w:bookmarkEnd w:id="39"/>
     <w:bookmarkEnd w:id="40"/>
+    <w:bookmarkStart w:id="59" w:name="capstone-exercise"/>
+    <w:p>
+      <w:pPr>
+        <w:pStyle w:val="Heading1"/>
+      </w:pPr>
+      <w:r>
+        <w:rPr>
+          <w:rStyle w:val="SectionNumber"/>
+        </w:rPr>
+        <w:t xml:space="preserve">1</w:t>
+      </w:r>
+      <w:r>
+        <w:tab/>
+      </w:r>
+      <w:r>
+        <w:t xml:space="preserve">Capstone Exercise</w:t>
+      </w:r>
+    </w:p>
+    <w:p>
+      <w:pPr>
+        <w:pStyle w:val="FirstParagraph"/>
+      </w:pPr>
+      <w:r>
+        <w:t xml:space="preserve">The final exercise for this course involves performing a time series analysis on real-world data: Carbon Dioxide concentration at the Mauna Loa Observatory, from early 1959 to Present. You’ll go through the process of importing the data, converting to a time series object (with</w:t>
+      </w:r>
+      <w:r>
+        <w:t xml:space="preserve"> </w:t>
+      </w:r>
+      <w:r>
+        <w:rPr>
+          <w:rStyle w:val="VerbatimChar"/>
+        </w:rPr>
+        <w:t xml:space="preserve">zoo</w:t>
+      </w:r>
+      <w:r>
+        <w:t xml:space="preserve">), imputing missing values, and plotting the resulting data. Additionally, you will create an aggregate of the data, as well as a rolling window average of the data.</w:t>
+      </w:r>
+    </w:p>
+    <w:bookmarkStart w:id="41" w:name="importing-the-data"/>
+    <w:p>
+      <w:pPr>
+        <w:pStyle w:val="Heading2"/>
+      </w:pPr>
+      <w:r>
+        <w:rPr>
+          <w:rStyle w:val="SectionNumber"/>
+        </w:rPr>
+        <w:t xml:space="preserve">1.1</w:t>
+      </w:r>
+      <w:r>
+        <w:tab/>
+      </w:r>
+      <w:r>
+        <w:t xml:space="preserve">Importing the Data</w:t>
+      </w:r>
+    </w:p>
+    <w:p>
+      <w:pPr>
+        <w:pStyle w:val="SourceCode"/>
+      </w:pPr>
+      <w:r>
+        <w:rPr>
+          <w:rStyle w:val="CommentTok"/>
+        </w:rPr>
+        <w:t xml:space="preserve"># The following libraries are included for you</w:t>
+      </w:r>
+      <w:r>
+        <w:br/>
+      </w:r>
+      <w:r>
+        <w:br/>
+      </w:r>
+      <w:r>
+        <w:rPr>
+          <w:rStyle w:val="FunctionTok"/>
+        </w:rPr>
+        <w:t xml:space="preserve">library</w:t>
+      </w:r>
+      <w:r>
+        <w:rPr>
+          <w:rStyle w:val="NormalTok"/>
+        </w:rPr>
+        <w:t xml:space="preserve">(zoo)</w:t>
+      </w:r>
+      <w:r>
+        <w:br/>
+      </w:r>
+      <w:r>
+        <w:rPr>
+          <w:rStyle w:val="CommentTok"/>
+        </w:rPr>
+        <w:t xml:space="preserve"># Sample data from the Mauna Loa Observatory</w:t>
+      </w:r>
+      <w:r>
+        <w:br/>
+      </w:r>
+      <w:r>
+        <w:rPr>
+          <w:rStyle w:val="CommentTok"/>
+        </w:rPr>
+        <w:t xml:space="preserve"># https://gml.noaa.gov/webdata/ccgg/trends/co2/co2_mm_mlo.csv</w:t>
+      </w:r>
+      <w:r>
+        <w:br/>
+      </w:r>
+      <w:r>
+        <w:br/>
+      </w:r>
+      <w:r>
+        <w:rPr>
+          <w:rStyle w:val="CommentTok"/>
+        </w:rPr>
+        <w:t xml:space="preserve"># Data is already pre-processed as a `zoo` object. It contains missing values,</w:t>
+      </w:r>
+      <w:r>
+        <w:br/>
+      </w:r>
+      <w:r>
+        <w:rPr>
+          <w:rStyle w:val="CommentTok"/>
+        </w:rPr>
+        <w:t xml:space="preserve"># so we'll need to impute those!</w:t>
+      </w:r>
+      <w:r>
+        <w:br/>
+      </w:r>
+      <w:r>
+        <w:br/>
+      </w:r>
+      <w:r>
+        <w:rPr>
+          <w:rStyle w:val="CommentTok"/>
+        </w:rPr>
+        <w:t xml:space="preserve"># This will be hidden from the users, of course.</w:t>
+      </w:r>
+      <w:r>
+        <w:br/>
+      </w:r>
+      <w:r>
+        <w:rPr>
+          <w:rStyle w:val="NormalTok"/>
+        </w:rPr>
+        <w:t xml:space="preserve">missing_co2 </w:t>
+      </w:r>
+      <w:r>
+        <w:rPr>
+          <w:rStyle w:val="OtherTok"/>
+        </w:rPr>
+        <w:t xml:space="preserve">&lt;-</w:t>
+      </w:r>
+      <w:r>
+        <w:rPr>
+          <w:rStyle w:val="NormalTok"/>
+        </w:rPr>
+        <w:t xml:space="preserve"> </w:t>
+      </w:r>
+      <w:r>
+        <w:rPr>
+          <w:rStyle w:val="FunctionTok"/>
+        </w:rPr>
+        <w:t xml:space="preserve">readRDS</w:t>
+      </w:r>
+      <w:r>
+        <w:rPr>
+          <w:rStyle w:val="NormalTok"/>
+        </w:rPr>
+        <w:t xml:space="preserve">(</w:t>
+      </w:r>
+      <w:r>
+        <w:rPr>
+          <w:rStyle w:val="StringTok"/>
+        </w:rPr>
+        <w:t xml:space="preserve">"data/missing.Rds"</w:t>
+      </w:r>
+      <w:r>
+        <w:rPr>
+          <w:rStyle w:val="NormalTok"/>
+        </w:rPr>
+        <w:t xml:space="preserve">)</w:t>
+      </w:r>
+    </w:p>
+    <w:p>
+      <w:r>
+        <w:br w:type="page"/>
+      </w:r>
+    </w:p>
     <w:bookmarkEnd w:id="41"/>
-    <w:bookmarkStart w:id="45" w:name="introduction-to-time-series-data"/>
-    <w:p>
-      <w:pPr>
-        <w:pStyle w:val="Heading1"/>
+    <w:bookmarkStart w:id="45" w:name="visualizing-the-data"/>
+    <w:p>
+      <w:pPr>
+        <w:pStyle w:val="Heading2"/>
       </w:pPr>
       <w:r>
         <w:rPr>
           <w:rStyle w:val="SectionNumber"/>
         </w:rPr>
-        <w:t xml:space="preserve">1</w:t>
+        <w:t xml:space="preserve">1.2</w:t>
       </w:r>
       <w:r>
         <w:tab/>
       </w:r>
       <w:r>
-        <w:t xml:space="preserve">Introduction to time series data</w:t>
-      </w:r>
-    </w:p>
-    <w:bookmarkStart w:id="42" w:name="lesson-what-is-time-series-data"/>
-    <w:p>
-      <w:pPr>
-        <w:pStyle w:val="Heading2"/>
-      </w:pPr>
-      <w:r>
-        <w:rPr>
-          <w:rStyle w:val="SectionNumber"/>
-        </w:rPr>
-        <w:t xml:space="preserve">1.1</w:t>
-      </w:r>
-      <w:r>
-        <w:tab/>
-      </w:r>
-      <w:r>
-        <w:t xml:space="preserve">Lesson: What is Time Series Data</w:t>
+        <w:t xml:space="preserve">Visualizing the Data</w:t>
+      </w:r>
+    </w:p>
+    <w:p>
+      <w:pPr>
+        <w:pStyle w:val="FirstParagraph"/>
+      </w:pPr>
+      <w:r>
+        <w:t xml:space="preserve">Perform basic data exploration by:</w:t>
       </w:r>
     </w:p>
     <w:p>
       <w:pPr>
         <w:numPr>
           <w:ilvl w:val="0"/>
-          <w:numId w:val="1034"/>
-        </w:numPr>
-        <w:pStyle w:val="Compact"/>
-      </w:pPr>
-      <w:r>
-        <w:t xml:space="preserve">Learning Objective: Learner will be able to understand why and how TS-data differs from non-temporal data</w:t>
+          <w:numId w:val="1043"/>
+        </w:numPr>
+        <w:pStyle w:val="Compact"/>
+      </w:pPr>
+      <w:r>
+        <w:t xml:space="preserve">Printing the first 20 observations with</w:t>
+      </w:r>
+      <w:r>
+        <w:t xml:space="preserve"> </w:t>
+      </w:r>
+      <w:r>
+        <w:rPr>
+          <w:rStyle w:val="VerbatimChar"/>
+        </w:rPr>
+        <w:t xml:space="preserve">head()</w:t>
+      </w:r>
+      <w:r>
+        <w:t xml:space="preserve">, and,</w:t>
       </w:r>
     </w:p>
     <w:p>
       <w:pPr>
         <w:numPr>
           <w:ilvl w:val="0"/>
-          <w:numId w:val="1034"/>
-        </w:numPr>
-        <w:pStyle w:val="Compact"/>
-      </w:pPr>
-      <w:r>
-        <w:t xml:space="preserve">LO: What kinds of inferences and results can be obtained from TS-data</w:t>
-      </w:r>
-    </w:p>
-    <w:p>
-      <w:pPr>
-        <w:numPr>
-          <w:ilvl w:val="0"/>
-          <w:numId w:val="1034"/>
-        </w:numPr>
-        <w:pStyle w:val="Compact"/>
-      </w:pPr>
-      <w:r>
-        <w:t xml:space="preserve">LO: Converting to and from time-based data formats, such as</w:t>
-      </w:r>
-      <w:r>
-        <w:t xml:space="preserve"> </w:t>
-      </w:r>
-      <w:r>
-        <w:rPr>
-          <w:rStyle w:val="VerbatimChar"/>
-        </w:rPr>
-        <w:t xml:space="preserve">numeric</w:t>
-      </w:r>
-      <w:r>
-        <w:t xml:space="preserve">,</w:t>
-      </w:r>
-      <w:r>
-        <w:t xml:space="preserve"> </w:t>
-      </w:r>
-      <w:r>
-        <w:rPr>
-          <w:rStyle w:val="VerbatimChar"/>
-        </w:rPr>
-        <w:t xml:space="preserve">Date</w:t>
-      </w:r>
-      <w:r>
-        <w:t xml:space="preserve">, and</w:t>
-      </w:r>
-      <w:r>
-        <w:t xml:space="preserve"> </w:t>
-      </w:r>
-      <w:r>
-        <w:rPr>
-          <w:rStyle w:val="VerbatimChar"/>
-        </w:rPr>
-        <w:t xml:space="preserve">POSIXct</w:t>
-      </w:r>
-      <w:r>
-        <w:t xml:space="preserve"> </w:t>
-      </w:r>
-      <w:r>
-        <w:t xml:space="preserve">classes</w:t>
-      </w:r>
-    </w:p>
-    <w:p>
-      <w:pPr>
-        <w:numPr>
-          <w:ilvl w:val="1"/>
-          <w:numId w:val="1035"/>
-        </w:numPr>
-        <w:pStyle w:val="Compact"/>
-      </w:pPr>
-      <w:r>
-        <w:t xml:space="preserve">Functions:</w:t>
-      </w:r>
-      <w:r>
-        <w:t xml:space="preserve"> </w:t>
-      </w:r>
-      <w:r>
-        <w:rPr>
-          <w:rStyle w:val="VerbatimChar"/>
-        </w:rPr>
-        <w:t xml:space="preserve">as.Date()</w:t>
-      </w:r>
-      <w:r>
-        <w:t xml:space="preserve">,</w:t>
-      </w:r>
-      <w:r>
-        <w:t xml:space="preserve"> </w:t>
-      </w:r>
-      <w:r>
-        <w:rPr>
-          <w:rStyle w:val="VerbatimChar"/>
-        </w:rPr>
-        <w:t xml:space="preserve">lubridate::</w:t>
-      </w:r>
-      <w:r>
-        <w:t xml:space="preserve">, etc.</w:t>
-      </w:r>
-    </w:p>
-    <w:bookmarkEnd w:id="42"/>
-    <w:bookmarkStart w:id="43" w:name="lesson-how-to-interpret-time-series-data"/>
-    <w:p>
-      <w:pPr>
-        <w:pStyle w:val="Heading2"/>
-      </w:pPr>
-      <w:r>
-        <w:rPr>
-          <w:rStyle w:val="SectionNumber"/>
-        </w:rPr>
-        <w:t xml:space="preserve">1.2</w:t>
-      </w:r>
-      <w:r>
-        <w:tab/>
-      </w:r>
-      <w:r>
-        <w:t xml:space="preserve">Lesson: How to Interpret Time Series Data</w:t>
-      </w:r>
-    </w:p>
-    <w:p>
-      <w:pPr>
-        <w:numPr>
-          <w:ilvl w:val="0"/>
-          <w:numId w:val="1036"/>
-        </w:numPr>
-        <w:pStyle w:val="Compact"/>
-      </w:pPr>
-      <w:r>
-        <w:t xml:space="preserve">LO: Learner will understand how to interpret attributes of a basic time series plot</w:t>
-      </w:r>
-    </w:p>
-    <w:p>
-      <w:pPr>
-        <w:numPr>
-          <w:ilvl w:val="0"/>
-          <w:numId w:val="1036"/>
-        </w:numPr>
-        <w:pStyle w:val="Compact"/>
-      </w:pPr>
-      <w:r>
-        <w:t xml:space="preserve">LO:</w:t>
-      </w:r>
-      <w:r>
-        <w:t xml:space="preserve"> </w:t>
-      </w:r>
-      <w:r>
-        <w:t xml:space="preserve">“</w:t>
-      </w:r>
-      <w:r>
-        <w:t xml:space="preserve">Signal and Noise</w:t>
-      </w:r>
-      <w:r>
-        <w:t xml:space="preserve">”</w:t>
-      </w:r>
-      <w:r>
-        <w:t xml:space="preserve"> </w:t>
-      </w:r>
-      <w:r>
-        <w:t xml:space="preserve">in the context of TS data</w:t>
-      </w:r>
-    </w:p>
-    <w:p>
-      <w:pPr>
-        <w:numPr>
-          <w:ilvl w:val="0"/>
-          <w:numId w:val="1036"/>
-        </w:numPr>
-        <w:pStyle w:val="Compact"/>
-      </w:pPr>
-      <w:r>
-        <w:t xml:space="preserve">Introduction to Stationarity: Most real-world data are not stationary and require additional steps to work with</w:t>
-      </w:r>
-    </w:p>
-    <w:bookmarkEnd w:id="43"/>
-    <w:bookmarkStart w:id="44" w:name="lesson-components-of-time-series-data"/>
-    <w:p>
-      <w:pPr>
-        <w:pStyle w:val="Heading2"/>
-      </w:pPr>
-      <w:r>
-        <w:rPr>
-          <w:rStyle w:val="SectionNumber"/>
-        </w:rPr>
-        <w:t xml:space="preserve">1.3</w:t>
-      </w:r>
-      <w:r>
-        <w:tab/>
-      </w:r>
-      <w:r>
-        <w:t xml:space="preserve">Lesson: Components of Time Series Data</w:t>
-      </w:r>
-    </w:p>
-    <w:p>
-      <w:pPr>
-        <w:pStyle w:val="FirstParagraph"/>
-      </w:pPr>
-    </w:p>
-    <w:bookmarkEnd w:id="44"/>
-    <w:bookmarkEnd w:id="45"/>
-    <w:bookmarkStart w:id="48" w:name="creating-and-manipulating-time-series"/>
-    <w:p>
-      <w:pPr>
-        <w:pStyle w:val="Heading1"/>
-      </w:pPr>
-      <w:r>
-        <w:rPr>
-          <w:rStyle w:val="SectionNumber"/>
-        </w:rPr>
-        <w:t xml:space="preserve">2</w:t>
-      </w:r>
-      <w:r>
-        <w:tab/>
-      </w:r>
-      <w:r>
-        <w:t xml:space="preserve">Creating and Manipulating Time Series</w:t>
-      </w:r>
-    </w:p>
-    <w:bookmarkStart w:id="46" w:name="ts-class"/>
-    <w:p>
-      <w:pPr>
-        <w:pStyle w:val="Heading2"/>
-      </w:pPr>
-      <w:r>
-        <w:rPr>
-          <w:rStyle w:val="SectionNumber"/>
-        </w:rPr>
-        <w:t xml:space="preserve">2.1</w:t>
-      </w:r>
-      <w:r>
-        <w:tab/>
-      </w:r>
-      <w:r>
-        <w:rPr>
-          <w:rStyle w:val="VerbatimChar"/>
-        </w:rPr>
-        <w:t xml:space="preserve">ts</w:t>
-      </w:r>
-      <w:r>
-        <w:t xml:space="preserve"> </w:t>
-      </w:r>
-      <w:r>
-        <w:t xml:space="preserve">Class</w:t>
-      </w:r>
-    </w:p>
-    <w:bookmarkEnd w:id="46"/>
-    <w:bookmarkStart w:id="47" w:name="missing-values"/>
-    <w:p>
-      <w:pPr>
-        <w:pStyle w:val="Heading2"/>
-      </w:pPr>
-      <w:r>
-        <w:rPr>
-          <w:rStyle w:val="SectionNumber"/>
-        </w:rPr>
-        <w:t xml:space="preserve">2.2</w:t>
-      </w:r>
-      <w:r>
-        <w:tab/>
-      </w:r>
-      <w:r>
-        <w:t xml:space="preserve">Missing Values</w:t>
-      </w:r>
-    </w:p>
-    <w:p>
-      <w:pPr>
-        <w:pStyle w:val="SourceCode"/>
-      </w:pPr>
-      <w:r>
-        <w:rPr>
-          <w:rStyle w:val="NormalTok"/>
-        </w:rPr>
-        <w:t xml:space="preserve">d </w:t>
-      </w:r>
-      <w:r>
-        <w:rPr>
-          <w:rStyle w:val="OtherTok"/>
-        </w:rPr>
-        <w:t xml:space="preserve">&lt;-</w:t>
-      </w:r>
-      <w:r>
-        <w:rPr>
-          <w:rStyle w:val="NormalTok"/>
-        </w:rPr>
-        <w:t xml:space="preserve"> </w:t>
-      </w:r>
-      <w:r>
-        <w:rPr>
-          <w:rStyle w:val="FunctionTok"/>
-        </w:rPr>
-        <w:t xml:space="preserve">c</w:t>
-      </w:r>
-      <w:r>
-        <w:rPr>
-          <w:rStyle w:val="NormalTok"/>
-        </w:rPr>
-        <w:t xml:space="preserve">(</w:t>
-      </w:r>
-      <w:r>
-        <w:rPr>
-          <w:rStyle w:val="StringTok"/>
-        </w:rPr>
-        <w:t xml:space="preserve">'2001-01-01'</w:t>
-      </w:r>
-      <w:r>
-        <w:rPr>
-          <w:rStyle w:val="NormalTok"/>
-        </w:rPr>
-        <w:t xml:space="preserve">, </w:t>
-      </w:r>
-      <w:r>
-        <w:rPr>
-          <w:rStyle w:val="StringTok"/>
-        </w:rPr>
-        <w:t xml:space="preserve">'2001-01-02'</w:t>
-      </w:r>
-      <w:r>
-        <w:rPr>
-          <w:rStyle w:val="NormalTok"/>
-        </w:rPr>
-        <w:t xml:space="preserve">, </w:t>
-      </w:r>
-      <w:r>
-        <w:rPr>
-          <w:rStyle w:val="StringTok"/>
-        </w:rPr>
-        <w:t xml:space="preserve">'2001-01-04'</w:t>
-      </w:r>
-      <w:r>
-        <w:rPr>
-          <w:rStyle w:val="NormalTok"/>
-        </w:rPr>
-        <w:t xml:space="preserve">, </w:t>
-      </w:r>
-      <w:r>
-        <w:rPr>
-          <w:rStyle w:val="StringTok"/>
-        </w:rPr>
-        <w:t xml:space="preserve">'2001-01-05'</w:t>
-      </w:r>
-      <w:r>
-        <w:rPr>
-          <w:rStyle w:val="NormalTok"/>
-        </w:rPr>
-        <w:t xml:space="preserve">)</w:t>
-      </w:r>
-      <w:r>
-        <w:br/>
-      </w:r>
-      <w:r>
-        <w:rPr>
-          <w:rStyle w:val="NormalTok"/>
-        </w:rPr>
-        <w:t xml:space="preserve">d </w:t>
-      </w:r>
-      <w:r>
-        <w:rPr>
-          <w:rStyle w:val="OtherTok"/>
-        </w:rPr>
-        <w:t xml:space="preserve">&lt;-</w:t>
-      </w:r>
-      <w:r>
-        <w:rPr>
-          <w:rStyle w:val="NormalTok"/>
-        </w:rPr>
-        <w:t xml:space="preserve"> </w:t>
-      </w:r>
-      <w:r>
-        <w:rPr>
-          <w:rStyle w:val="FunctionTok"/>
-        </w:rPr>
-        <w:t xml:space="preserve">as.Date</w:t>
-      </w:r>
-      <w:r>
-        <w:rPr>
-          <w:rStyle w:val="NormalTok"/>
-        </w:rPr>
-        <w:t xml:space="preserve">(d)</w:t>
-      </w:r>
-      <w:r>
-        <w:br/>
-      </w:r>
-      <w:r>
-        <w:rPr>
-          <w:rStyle w:val="NormalTok"/>
-        </w:rPr>
-        <w:t xml:space="preserve">date_range </w:t>
-      </w:r>
-      <w:r>
-        <w:rPr>
-          <w:rStyle w:val="OtherTok"/>
-        </w:rPr>
-        <w:t xml:space="preserve">&lt;-</w:t>
-      </w:r>
-      <w:r>
-        <w:rPr>
-          <w:rStyle w:val="NormalTok"/>
-        </w:rPr>
-        <w:t xml:space="preserve"> </w:t>
-      </w:r>
-      <w:r>
-        <w:rPr>
-          <w:rStyle w:val="FunctionTok"/>
-        </w:rPr>
-        <w:t xml:space="preserve">seq</w:t>
-      </w:r>
-      <w:r>
-        <w:rPr>
-          <w:rStyle w:val="NormalTok"/>
-        </w:rPr>
-        <w:t xml:space="preserve">(</w:t>
-      </w:r>
-      <w:r>
-        <w:rPr>
-          <w:rStyle w:val="FunctionTok"/>
-        </w:rPr>
-        <w:t xml:space="preserve">min</w:t>
-      </w:r>
-      <w:r>
-        <w:rPr>
-          <w:rStyle w:val="NormalTok"/>
-        </w:rPr>
-        <w:t xml:space="preserve">(d), </w:t>
-      </w:r>
-      <w:r>
-        <w:rPr>
-          <w:rStyle w:val="FunctionTok"/>
-        </w:rPr>
-        <w:t xml:space="preserve">max</w:t>
-      </w:r>
-      <w:r>
-        <w:rPr>
-          <w:rStyle w:val="NormalTok"/>
-        </w:rPr>
-        <w:t xml:space="preserve">(d), </w:t>
-      </w:r>
-      <w:r>
-        <w:rPr>
-          <w:rStyle w:val="AttributeTok"/>
-        </w:rPr>
-        <w:t xml:space="preserve">by =</w:t>
-      </w:r>
-      <w:r>
-        <w:rPr>
-          <w:rStyle w:val="NormalTok"/>
-        </w:rPr>
-        <w:t xml:space="preserve"> </w:t>
-      </w:r>
-      <w:r>
-        <w:rPr>
-          <w:rStyle w:val="DecValTok"/>
-        </w:rPr>
-        <w:t xml:space="preserve">1</w:t>
-      </w:r>
-      <w:r>
-        <w:rPr>
-          <w:rStyle w:val="NormalTok"/>
-        </w:rPr>
-        <w:t xml:space="preserve">) </w:t>
-      </w:r>
-      <w:r>
-        <w:br/>
-      </w:r>
-      <w:r>
-        <w:rPr>
-          <w:rStyle w:val="NormalTok"/>
-        </w:rPr>
-        <w:t xml:space="preserve">date_range[</w:t>
-      </w:r>
-      <w:r>
-        <w:rPr>
-          <w:rStyle w:val="SpecialCharTok"/>
-        </w:rPr>
-        <w:t xml:space="preserve">!</w:t>
-      </w:r>
-      <w:r>
-        <w:rPr>
-          <w:rStyle w:val="NormalTok"/>
-        </w:rPr>
-        <w:t xml:space="preserve">date_range </w:t>
-      </w:r>
-      <w:r>
-        <w:rPr>
-          <w:rStyle w:val="SpecialCharTok"/>
-        </w:rPr>
-        <w:t xml:space="preserve">%in%</w:t>
-      </w:r>
-      <w:r>
-        <w:rPr>
-          <w:rStyle w:val="NormalTok"/>
-        </w:rPr>
-        <w:t xml:space="preserve"> d] </w:t>
-      </w:r>
-    </w:p>
-    <w:p>
-      <w:pPr>
-        <w:pStyle w:val="SourceCode"/>
-      </w:pPr>
-      <w:r>
-        <w:rPr>
-          <w:rStyle w:val="VerbatimChar"/>
-        </w:rPr>
-        <w:t xml:space="preserve">## [1] "2001-01-03"</w:t>
-      </w:r>
-    </w:p>
-    <w:bookmarkEnd w:id="47"/>
-    <w:bookmarkEnd w:id="48"/>
-    <w:bookmarkStart w:id="52" w:name="rolling-and-expanding-windows"/>
-    <w:p>
-      <w:pPr>
-        <w:pStyle w:val="Heading1"/>
-      </w:pPr>
-      <w:r>
-        <w:rPr>
-          <w:rStyle w:val="SectionNumber"/>
-        </w:rPr>
-        <w:t xml:space="preserve">3</w:t>
-      </w:r>
-      <w:r>
-        <w:tab/>
-      </w:r>
-      <w:r>
-        <w:t xml:space="preserve">Rolling and Expanding Windows</w:t>
-      </w:r>
-    </w:p>
-    <w:bookmarkStart w:id="51" w:name="rolling-window"/>
-    <w:p>
-      <w:pPr>
-        <w:pStyle w:val="Heading2"/>
-      </w:pPr>
-      <w:r>
-        <w:rPr>
-          <w:rStyle w:val="SectionNumber"/>
-        </w:rPr>
-        <w:t xml:space="preserve">3.1</w:t>
-      </w:r>
-      <w:r>
-        <w:tab/>
-      </w:r>
-      <w:r>
-        <w:t xml:space="preserve">Rolling Window</w:t>
-      </w:r>
-    </w:p>
-    <w:p>
-      <w:pPr>
-        <w:numPr>
-          <w:ilvl w:val="0"/>
-          <w:numId w:val="1037"/>
-        </w:numPr>
-        <w:pStyle w:val="Compact"/>
-      </w:pPr>
-      <w:r>
-        <w:t xml:space="preserve">Moving lower and upper bound</w:t>
-      </w:r>
-    </w:p>
-    <w:bookmarkStart w:id="49" w:name="data"/>
-    <w:p>
-      <w:pPr>
-        <w:pStyle w:val="Heading3"/>
-      </w:pPr>
-      <w:r>
-        <w:rPr>
-          <w:rStyle w:val="SectionNumber"/>
-        </w:rPr>
-        <w:t xml:space="preserve">3.1.1</w:t>
-      </w:r>
-      <w:r>
-        <w:tab/>
-      </w:r>
-      <w:r>
-        <w:t xml:space="preserve">Data</w:t>
-      </w:r>
-    </w:p>
-    <w:bookmarkEnd w:id="49"/>
-    <w:bookmarkStart w:id="50" w:name="calculating-a-rolling-window"/>
-    <w:p>
-      <w:pPr>
-        <w:pStyle w:val="Heading3"/>
-      </w:pPr>
-      <w:r>
-        <w:rPr>
-          <w:rStyle w:val="SectionNumber"/>
-        </w:rPr>
-        <w:t xml:space="preserve">3.1.2</w:t>
-      </w:r>
-      <w:r>
-        <w:tab/>
-      </w:r>
-      <w:r>
-        <w:t xml:space="preserve">Calculating a Rolling Window</w:t>
-      </w:r>
-    </w:p>
-    <w:bookmarkEnd w:id="50"/>
-    <w:bookmarkEnd w:id="51"/>
-    <w:bookmarkEnd w:id="52"/>
-    <w:bookmarkStart w:id="55" w:name="introduction-to-forecasting-in-r"/>
-    <w:p>
-      <w:pPr>
-        <w:pStyle w:val="Heading1"/>
-      </w:pPr>
-      <w:r>
-        <w:rPr>
-          <w:rStyle w:val="SectionNumber"/>
-        </w:rPr>
-        <w:t xml:space="preserve">4</w:t>
-      </w:r>
-      <w:r>
-        <w:tab/>
-      </w:r>
-      <w:r>
-        <w:t xml:space="preserve">Introduction to Forecasting in R</w:t>
-      </w:r>
-    </w:p>
-    <w:bookmarkStart w:id="54" w:name="methods-for-forecasting"/>
-    <w:p>
-      <w:pPr>
-        <w:pStyle w:val="Heading2"/>
-      </w:pPr>
-      <w:r>
-        <w:rPr>
-          <w:rStyle w:val="SectionNumber"/>
-        </w:rPr>
-        <w:t xml:space="preserve">4.1</w:t>
-      </w:r>
-      <w:r>
-        <w:tab/>
-      </w:r>
-      <w:r>
-        <w:t xml:space="preserve">Methods for Forecasting</w:t>
-      </w:r>
-    </w:p>
-    <w:bookmarkStart w:id="53" w:name="exponential-smoothing"/>
-    <w:p>
-      <w:pPr>
-        <w:pStyle w:val="Heading3"/>
-      </w:pPr>
-      <w:r>
-        <w:rPr>
-          <w:rStyle w:val="SectionNumber"/>
-        </w:rPr>
-        <w:t xml:space="preserve">4.1.1</w:t>
-      </w:r>
-      <w:r>
-        <w:tab/>
-      </w:r>
-      <w:r>
-        <w:t xml:space="preserve">Exponential Smoothing</w:t>
-      </w:r>
-    </w:p>
-    <w:bookmarkEnd w:id="53"/>
-    <w:bookmarkEnd w:id="54"/>
-    <w:bookmarkEnd w:id="55"/>
-    <w:bookmarkStart w:id="74" w:name="capstone-exercise"/>
-    <w:p>
-      <w:pPr>
-        <w:pStyle w:val="Heading1"/>
-      </w:pPr>
-      <w:r>
-        <w:rPr>
-          <w:rStyle w:val="SectionNumber"/>
-        </w:rPr>
-        <w:t xml:space="preserve">5</w:t>
-      </w:r>
-      <w:r>
-        <w:tab/>
-      </w:r>
-      <w:r>
-        <w:t xml:space="preserve">Capstone Exercise</w:t>
-      </w:r>
-    </w:p>
-    <w:p>
-      <w:pPr>
-        <w:pStyle w:val="FirstParagraph"/>
-      </w:pPr>
-      <w:r>
-        <w:t xml:space="preserve">The final exercise for this course involves performing a time series analysis on real-world data: Carbon Dioxide concentration at the Mauna Loa Observatory, from early 1959 to Present. You’ll go through the process of importing the data, converting to a time series object (with</w:t>
-      </w:r>
-      <w:r>
-        <w:t xml:space="preserve"> </w:t>
-      </w:r>
-      <w:r>
-        <w:rPr>
-          <w:rStyle w:val="VerbatimChar"/>
-        </w:rPr>
-        <w:t xml:space="preserve">zoo</w:t>
-      </w:r>
-      <w:r>
-        <w:t xml:space="preserve">), imputing missing values, and plotting the resulting data. Additionally, you will create an aggregate of the data, as well as a rolling window average of the data.</w:t>
-      </w:r>
-    </w:p>
-    <w:bookmarkStart w:id="56" w:name="importing-the-data"/>
-    <w:p>
-      <w:pPr>
-        <w:pStyle w:val="Heading2"/>
-      </w:pPr>
-      <w:r>
-        <w:rPr>
-          <w:rStyle w:val="SectionNumber"/>
-        </w:rPr>
-        <w:t xml:space="preserve">5.1</w:t>
-      </w:r>
-      <w:r>
-        <w:tab/>
-      </w:r>
-      <w:r>
-        <w:t xml:space="preserve">Importing the Data</w:t>
-      </w:r>
-    </w:p>
-    <w:p>
-      <w:pPr>
-        <w:pStyle w:val="SourceCode"/>
-      </w:pPr>
-      <w:r>
-        <w:rPr>
-          <w:rStyle w:val="CommentTok"/>
-        </w:rPr>
-        <w:t xml:space="preserve"># The following libraries are included for you</w:t>
-      </w:r>
-      <w:r>
-        <w:br/>
-      </w:r>
-      <w:r>
-        <w:br/>
-      </w:r>
-      <w:r>
-        <w:rPr>
-          <w:rStyle w:val="FunctionTok"/>
-        </w:rPr>
-        <w:t xml:space="preserve">library</w:t>
-      </w:r>
-      <w:r>
-        <w:rPr>
-          <w:rStyle w:val="NormalTok"/>
-        </w:rPr>
-        <w:t xml:space="preserve">(zoo)</w:t>
-      </w:r>
-      <w:r>
-        <w:br/>
-      </w:r>
-      <w:r>
-        <w:rPr>
-          <w:rStyle w:val="CommentTok"/>
-        </w:rPr>
-        <w:t xml:space="preserve"># Sample data from the Mauna Loa Observatory</w:t>
-      </w:r>
-      <w:r>
-        <w:br/>
-      </w:r>
-      <w:r>
-        <w:rPr>
-          <w:rStyle w:val="CommentTok"/>
-        </w:rPr>
-        <w:t xml:space="preserve"># https://gml.noaa.gov/webdata/ccgg/trends/co2/co2_mm_mlo.csv</w:t>
-      </w:r>
-      <w:r>
-        <w:br/>
-      </w:r>
-      <w:r>
-        <w:br/>
-      </w:r>
-      <w:r>
-        <w:rPr>
-          <w:rStyle w:val="CommentTok"/>
-        </w:rPr>
-        <w:t xml:space="preserve"># Data is already pre-processed as a `zoo` object. It contains missing values,</w:t>
-      </w:r>
-      <w:r>
-        <w:br/>
-      </w:r>
-      <w:r>
-        <w:rPr>
-          <w:rStyle w:val="CommentTok"/>
-        </w:rPr>
-        <w:t xml:space="preserve"># so we'll need to impute those!</w:t>
-      </w:r>
-      <w:r>
-        <w:br/>
-      </w:r>
-      <w:r>
-        <w:br/>
-      </w:r>
-      <w:r>
-        <w:rPr>
-          <w:rStyle w:val="CommentTok"/>
-        </w:rPr>
-        <w:t xml:space="preserve"># This will be hidden from the users, of course.</w:t>
-      </w:r>
-      <w:r>
-        <w:br/>
-      </w:r>
-      <w:r>
-        <w:rPr>
-          <w:rStyle w:val="NormalTok"/>
-        </w:rPr>
-        <w:t xml:space="preserve">missing_co2 </w:t>
-      </w:r>
-      <w:r>
-        <w:rPr>
-          <w:rStyle w:val="OtherTok"/>
-        </w:rPr>
-        <w:t xml:space="preserve">&lt;-</w:t>
-      </w:r>
-      <w:r>
-        <w:rPr>
-          <w:rStyle w:val="NormalTok"/>
-        </w:rPr>
-        <w:t xml:space="preserve"> </w:t>
-      </w:r>
-      <w:r>
-        <w:rPr>
-          <w:rStyle w:val="FunctionTok"/>
-        </w:rPr>
-        <w:t xml:space="preserve">readRDS</w:t>
-      </w:r>
-      <w:r>
-        <w:rPr>
-          <w:rStyle w:val="NormalTok"/>
-        </w:rPr>
-        <w:t xml:space="preserve">(</w:t>
-      </w:r>
-      <w:r>
-        <w:rPr>
-          <w:rStyle w:val="StringTok"/>
-        </w:rPr>
-        <w:t xml:space="preserve">"data/missing.Rds"</w:t>
-      </w:r>
-      <w:r>
-        <w:rPr>
-          <w:rStyle w:val="NormalTok"/>
-        </w:rPr>
-        <w:t xml:space="preserve">)</w:t>
-      </w:r>
-    </w:p>
-    <w:p>
-      <w:r>
-        <w:br w:type="page"/>
-      </w:r>
-    </w:p>
-    <w:bookmarkEnd w:id="56"/>
-    <w:bookmarkStart w:id="60" w:name="visualizing-the-data"/>
-    <w:p>
-      <w:pPr>
-        <w:pStyle w:val="Heading2"/>
-      </w:pPr>
-      <w:r>
-        <w:rPr>
-          <w:rStyle w:val="SectionNumber"/>
-        </w:rPr>
-        <w:t xml:space="preserve">5.2</w:t>
-      </w:r>
-      <w:r>
-        <w:tab/>
-      </w:r>
-      <w:r>
-        <w:t xml:space="preserve">Visualizing the Data</w:t>
-      </w:r>
-    </w:p>
-    <w:p>
-      <w:pPr>
-        <w:pStyle w:val="FirstParagraph"/>
-      </w:pPr>
-      <w:r>
-        <w:t xml:space="preserve">Perform basic data exploration by:</w:t>
-      </w:r>
-    </w:p>
-    <w:p>
-      <w:pPr>
-        <w:numPr>
-          <w:ilvl w:val="0"/>
-          <w:numId w:val="1038"/>
-        </w:numPr>
-        <w:pStyle w:val="Compact"/>
-      </w:pPr>
-      <w:r>
-        <w:t xml:space="preserve">Printing the first 20 observations with</w:t>
-      </w:r>
-      <w:r>
-        <w:t xml:space="preserve"> </w:t>
-      </w:r>
-      <w:r>
-        <w:rPr>
-          <w:rStyle w:val="VerbatimChar"/>
-        </w:rPr>
-        <w:t xml:space="preserve">head()</w:t>
-      </w:r>
-      <w:r>
-        <w:t xml:space="preserve">, and,</w:t>
-      </w:r>
-    </w:p>
-    <w:p>
-      <w:pPr>
-        <w:numPr>
-          <w:ilvl w:val="0"/>
-          <w:numId w:val="1038"/>
+          <w:numId w:val="1043"/>
         </w:numPr>
         <w:pStyle w:val="Compact"/>
       </w:pPr>
@@ -3251,18 +2970,18 @@
           <wp:inline>
             <wp:extent cx="4620126" cy="3696101"/>
             <wp:effectExtent b="0" l="0" r="0" t="0"/>
-            <wp:docPr descr="" title="" id="58" name="Picture"/>
+            <wp:docPr descr="" title="" id="43" name="Picture"/>
             <a:graphic>
               <a:graphicData uri="http://schemas.openxmlformats.org/drawingml/2006/picture">
                 <pic:pic>
                   <pic:nvPicPr>
-                    <pic:cNvPr descr="timeseries_files/figure-docx/q1-2-1.png" id="59" name="Picture"/>
+                    <pic:cNvPr descr="timeseries_files/figure-docx/q1-2-1.png" id="44" name="Picture"/>
                     <pic:cNvPicPr>
                       <a:picLocks noChangeArrowheads="1" noChangeAspect="1"/>
                     </pic:cNvPicPr>
                   </pic:nvPicPr>
                   <pic:blipFill>
-                    <a:blip r:embed="rId57"/>
+                    <a:blip r:embed="rId42"/>
                     <a:stretch>
                       <a:fillRect/>
                     </a:stretch>
@@ -3332,8 +3051,8 @@
         <w:br w:type="page"/>
       </w:r>
     </w:p>
-    <w:bookmarkEnd w:id="60"/>
-    <w:bookmarkStart w:id="64" w:name="imputing-the-missing-values"/>
+    <w:bookmarkEnd w:id="45"/>
+    <w:bookmarkStart w:id="49" w:name="imputing-the-missing-values"/>
     <w:p>
       <w:pPr>
         <w:pStyle w:val="Heading2"/>
@@ -3342,7 +3061,7 @@
         <w:rPr>
           <w:rStyle w:val="SectionNumber"/>
         </w:rPr>
-        <w:t xml:space="preserve">5.3</w:t>
+        <w:t xml:space="preserve">1.3</w:t>
       </w:r>
       <w:r>
         <w:tab/>
@@ -3436,18 +3155,18 @@
           <wp:inline>
             <wp:extent cx="4620126" cy="3696101"/>
             <wp:effectExtent b="0" l="0" r="0" t="0"/>
-            <wp:docPr descr="" title="" id="62" name="Picture"/>
+            <wp:docPr descr="" title="" id="47" name="Picture"/>
             <a:graphic>
               <a:graphicData uri="http://schemas.openxmlformats.org/drawingml/2006/picture">
                 <pic:pic>
                   <pic:nvPicPr>
-                    <pic:cNvPr descr="timeseries_files/figure-docx/q2-2-1.png" id="63" name="Picture"/>
+                    <pic:cNvPr descr="timeseries_files/figure-docx/q2-2-1.png" id="48" name="Picture"/>
                     <pic:cNvPicPr>
                       <a:picLocks noChangeArrowheads="1" noChangeAspect="1"/>
                     </pic:cNvPicPr>
                   </pic:nvPicPr>
                   <pic:blipFill>
-                    <a:blip r:embed="rId61"/>
+                    <a:blip r:embed="rId46"/>
                     <a:stretch>
                       <a:fillRect/>
                     </a:stretch>
@@ -3479,8 +3198,8 @@
         <w:br w:type="page"/>
       </w:r>
     </w:p>
-    <w:bookmarkEnd w:id="64"/>
-    <w:bookmarkStart w:id="68" w:name="yearly-aggregate"/>
+    <w:bookmarkEnd w:id="49"/>
+    <w:bookmarkStart w:id="53" w:name="yearly-aggregate"/>
     <w:p>
       <w:pPr>
         <w:pStyle w:val="Heading2"/>
@@ -3489,7 +3208,7 @@
         <w:rPr>
           <w:rStyle w:val="SectionNumber"/>
         </w:rPr>
-        <w:t xml:space="preserve">5.4</w:t>
+        <w:t xml:space="preserve">1.4</w:t>
       </w:r>
       <w:r>
         <w:tab/>
@@ -3663,18 +3382,18 @@
           <wp:inline>
             <wp:extent cx="4620126" cy="3696101"/>
             <wp:effectExtent b="0" l="0" r="0" t="0"/>
-            <wp:docPr descr="" title="" id="66" name="Picture"/>
+            <wp:docPr descr="" title="" id="51" name="Picture"/>
             <a:graphic>
               <a:graphicData uri="http://schemas.openxmlformats.org/drawingml/2006/picture">
                 <pic:pic>
                   <pic:nvPicPr>
-                    <pic:cNvPr descr="timeseries_files/figure-docx/q3-1-1.png" id="67" name="Picture"/>
+                    <pic:cNvPr descr="timeseries_files/figure-docx/q3-1-1.png" id="52" name="Picture"/>
                     <pic:cNvPicPr>
                       <a:picLocks noChangeArrowheads="1" noChangeAspect="1"/>
                     </pic:cNvPicPr>
                   </pic:nvPicPr>
                   <pic:blipFill>
-                    <a:blip r:embed="rId65"/>
+                    <a:blip r:embed="rId50"/>
                     <a:stretch>
                       <a:fillRect/>
                     </a:stretch>
@@ -3706,8 +3425,8 @@
         <w:br w:type="page"/>
       </w:r>
     </w:p>
-    <w:bookmarkEnd w:id="68"/>
-    <w:bookmarkStart w:id="72" w:name="rolling-window-1"/>
+    <w:bookmarkEnd w:id="53"/>
+    <w:bookmarkStart w:id="57" w:name="rolling-window"/>
     <w:p>
       <w:pPr>
         <w:pStyle w:val="Heading2"/>
@@ -3716,7 +3435,7 @@
         <w:rPr>
           <w:rStyle w:val="SectionNumber"/>
         </w:rPr>
-        <w:t xml:space="preserve">5.5</w:t>
+        <w:t xml:space="preserve">1.5</w:t>
       </w:r>
       <w:r>
         <w:tab/>
@@ -4038,18 +3757,18 @@
           <wp:inline>
             <wp:extent cx="4620126" cy="3696101"/>
             <wp:effectExtent b="0" l="0" r="0" t="0"/>
-            <wp:docPr descr="" title="" id="70" name="Picture"/>
+            <wp:docPr descr="" title="" id="55" name="Picture"/>
             <a:graphic>
               <a:graphicData uri="http://schemas.openxmlformats.org/drawingml/2006/picture">
                 <pic:pic>
                   <pic:nvPicPr>
-                    <pic:cNvPr descr="timeseries_files/figure-docx/q4-1.png" id="71" name="Picture"/>
+                    <pic:cNvPr descr="timeseries_files/figure-docx/q4-1.png" id="56" name="Picture"/>
                     <pic:cNvPicPr>
                       <a:picLocks noChangeArrowheads="1" noChangeAspect="1"/>
                     </pic:cNvPicPr>
                   </pic:nvPicPr>
                   <pic:blipFill>
-                    <a:blip r:embed="rId69"/>
+                    <a:blip r:embed="rId54"/>
                     <a:stretch>
                       <a:fillRect/>
                     </a:stretch>
@@ -4081,8 +3800,8 @@
         <w:br w:type="page"/>
       </w:r>
     </w:p>
-    <w:bookmarkEnd w:id="72"/>
-    <w:bookmarkStart w:id="73" w:name="given-code"/>
+    <w:bookmarkEnd w:id="57"/>
+    <w:bookmarkStart w:id="58" w:name="given-code"/>
     <w:p>
       <w:pPr>
         <w:pStyle w:val="Heading2"/>
@@ -4091,7 +3810,7 @@
         <w:rPr>
           <w:rStyle w:val="SectionNumber"/>
         </w:rPr>
-        <w:t xml:space="preserve">5.6</w:t>
+        <w:t xml:space="preserve">1.6</w:t>
       </w:r>
       <w:r>
         <w:tab/>
@@ -4518,8 +4237,8 @@
         <w:t xml:space="preserve"> ___)</w:t>
       </w:r>
     </w:p>
-    <w:bookmarkEnd w:id="73"/>
-    <w:bookmarkEnd w:id="74"/>
+    <w:bookmarkEnd w:id="58"/>
+    <w:bookmarkEnd w:id="59"/>
     <w:sectPr/>
   </w:body>
 </w:document>
@@ -4902,6 +4621,21 @@
     <w:abstractNumId w:val="991"/>
   </w:num>
   <w:num w:numId="1038">
+    <w:abstractNumId w:val="991"/>
+  </w:num>
+  <w:num w:numId="1039">
+    <w:abstractNumId w:val="991"/>
+  </w:num>
+  <w:num w:numId="1040">
+    <w:abstractNumId w:val="991"/>
+  </w:num>
+  <w:num w:numId="1041">
+    <w:abstractNumId w:val="991"/>
+  </w:num>
+  <w:num w:numId="1042">
+    <w:abstractNumId w:val="991"/>
+  </w:num>
+  <w:num w:numId="1043">
     <w:abstractNumId w:val="99411"/>
     <w:lvlOverride w:ilvl="0">
       <w:startOverride w:val="1"/>

</xml_diff>